<commit_message>
Updated climate library.  Minor tweak to number of Rx fires per day formula. This last is temporary until version 2.3.  Updated documentation.
</commit_message>
<xml_diff>
--- a/docs/LANDIS-II SCRAPPLE v2.2 User Guide.docx
+++ b/docs/LANDIS-II SCRAPPLE v2.2 User Guide.docx
@@ -19,11 +19,21 @@
       <w:r>
         <w:t>v</w:t>
       </w:r>
-      <w:fldSimple w:instr=" DOCPROPERTY  Version  \* MERGEFORMAT ">
-        <w:r>
-          <w:t>2.2</w:t>
-        </w:r>
-      </w:fldSimple>
+      <w:r>
+        <w:fldChar w:fldCharType="begin"/>
+      </w:r>
+      <w:r>
+        <w:instrText xml:space="preserve"> DOCPROPERTY  Version  \* MERGEFORMAT </w:instrText>
+      </w:r>
+      <w:r>
+        <w:fldChar w:fldCharType="separate"/>
+      </w:r>
+      <w:r>
+        <w:t>2.2</w:t>
+      </w:r>
+      <w:r>
+        <w:fldChar w:fldCharType="end"/>
+      </w:r>
       <w:r>
         <w:t xml:space="preserve">) </w:t>
       </w:r>
@@ -153,8 +163,6 @@
       <w:r>
         <w:fldChar w:fldCharType="end"/>
       </w:r>
-      <w:bookmarkStart w:id="0" w:name="_GoBack"/>
-      <w:bookmarkEnd w:id="0"/>
     </w:p>
     <w:p>
       <w:pPr>
@@ -194,8 +202,10 @@
         </w:sectPr>
       </w:pPr>
     </w:p>
-    <w:bookmarkStart w:id="1" w:name="_Toc102232953"/>
-    <w:bookmarkStart w:id="2" w:name="_Toc136162611"/>
+    <w:bookmarkStart w:id="0" w:name="_Toc102232953"/>
+    <w:bookmarkStart w:id="1" w:name="_Toc136162611"/>
+    <w:bookmarkStart w:id="2" w:name="_GoBack"/>
+    <w:bookmarkEnd w:id="2"/>
     <w:p>
       <w:pPr>
         <w:pStyle w:val="TOC1"/>
@@ -224,7 +234,7 @@
       <w:r>
         <w:fldChar w:fldCharType="separate"/>
       </w:r>
-      <w:hyperlink w:anchor="_Toc6043675" w:history="1">
+      <w:hyperlink w:anchor="_Toc6827771" w:history="1">
         <w:r>
           <w:rPr>
             <w:rStyle w:val="Hyperlink"/>
@@ -271,7 +281,7 @@
             <w:noProof/>
             <w:webHidden/>
           </w:rPr>
-          <w:instrText xml:space="preserve"> PAGEREF _Toc6043675 \h </w:instrText>
+          <w:instrText xml:space="preserve"> PAGEREF _Toc6827771 \h </w:instrText>
         </w:r>
         <w:r>
           <w:rPr>
@@ -317,7 +327,7 @@
           <w:lang w:eastAsia="en-US"/>
         </w:rPr>
       </w:pPr>
-      <w:hyperlink w:anchor="_Toc6043676" w:history="1">
+      <w:hyperlink w:anchor="_Toc6827772" w:history="1">
         <w:r>
           <w:rPr>
             <w:rStyle w:val="Hyperlink"/>
@@ -361,7 +371,7 @@
             <w:noProof/>
             <w:webHidden/>
           </w:rPr>
-          <w:instrText xml:space="preserve"> PAGEREF _Toc6043676 \h </w:instrText>
+          <w:instrText xml:space="preserve"> PAGEREF _Toc6827772 \h </w:instrText>
         </w:r>
         <w:r>
           <w:rPr>
@@ -409,7 +419,7 @@
           <w:lang w:eastAsia="en-US"/>
         </w:rPr>
       </w:pPr>
-      <w:hyperlink w:anchor="_Toc6043677" w:history="1">
+      <w:hyperlink w:anchor="_Toc6827773" w:history="1">
         <w:r>
           <w:rPr>
             <w:rStyle w:val="Hyperlink"/>
@@ -455,7 +465,7 @@
             <w:noProof/>
             <w:webHidden/>
           </w:rPr>
-          <w:instrText xml:space="preserve"> PAGEREF _Toc6043677 \h </w:instrText>
+          <w:instrText xml:space="preserve"> PAGEREF _Toc6827773 \h </w:instrText>
         </w:r>
         <w:r>
           <w:rPr>
@@ -503,7 +513,7 @@
           <w:lang w:eastAsia="en-US"/>
         </w:rPr>
       </w:pPr>
-      <w:hyperlink w:anchor="_Toc6043678" w:history="1">
+      <w:hyperlink w:anchor="_Toc6827774" w:history="1">
         <w:r>
           <w:rPr>
             <w:rStyle w:val="Hyperlink"/>
@@ -549,7 +559,7 @@
             <w:noProof/>
             <w:webHidden/>
           </w:rPr>
-          <w:instrText xml:space="preserve"> PAGEREF _Toc6043678 \h </w:instrText>
+          <w:instrText xml:space="preserve"> PAGEREF _Toc6827774 \h </w:instrText>
         </w:r>
         <w:r>
           <w:rPr>
@@ -597,7 +607,7 @@
           <w:lang w:eastAsia="en-US"/>
         </w:rPr>
       </w:pPr>
-      <w:hyperlink w:anchor="_Toc6043679" w:history="1">
+      <w:hyperlink w:anchor="_Toc6827775" w:history="1">
         <w:r>
           <w:rPr>
             <w:rStyle w:val="Hyperlink"/>
@@ -643,7 +653,7 @@
             <w:noProof/>
             <w:webHidden/>
           </w:rPr>
-          <w:instrText xml:space="preserve"> PAGEREF _Toc6043679 \h </w:instrText>
+          <w:instrText xml:space="preserve"> PAGEREF _Toc6827775 \h </w:instrText>
         </w:r>
         <w:r>
           <w:rPr>
@@ -691,7 +701,7 @@
           <w:lang w:eastAsia="en-US"/>
         </w:rPr>
       </w:pPr>
-      <w:hyperlink w:anchor="_Toc6043680" w:history="1">
+      <w:hyperlink w:anchor="_Toc6827776" w:history="1">
         <w:r>
           <w:rPr>
             <w:rStyle w:val="Hyperlink"/>
@@ -737,7 +747,7 @@
             <w:noProof/>
             <w:webHidden/>
           </w:rPr>
-          <w:instrText xml:space="preserve"> PAGEREF _Toc6043680 \h </w:instrText>
+          <w:instrText xml:space="preserve"> PAGEREF _Toc6827776 \h </w:instrText>
         </w:r>
         <w:r>
           <w:rPr>
@@ -785,7 +795,7 @@
           <w:lang w:eastAsia="en-US"/>
         </w:rPr>
       </w:pPr>
-      <w:hyperlink w:anchor="_Toc6043681" w:history="1">
+      <w:hyperlink w:anchor="_Toc6827777" w:history="1">
         <w:r>
           <w:rPr>
             <w:rStyle w:val="Hyperlink"/>
@@ -831,7 +841,7 @@
             <w:noProof/>
             <w:webHidden/>
           </w:rPr>
-          <w:instrText xml:space="preserve"> PAGEREF _Toc6043681 \h </w:instrText>
+          <w:instrText xml:space="preserve"> PAGEREF _Toc6827777 \h </w:instrText>
         </w:r>
         <w:r>
           <w:rPr>
@@ -877,7 +887,7 @@
           <w:lang w:eastAsia="en-US"/>
         </w:rPr>
       </w:pPr>
-      <w:hyperlink w:anchor="_Toc6043682" w:history="1">
+      <w:hyperlink w:anchor="_Toc6827778" w:history="1">
         <w:r>
           <w:rPr>
             <w:rStyle w:val="Hyperlink"/>
@@ -921,7 +931,7 @@
             <w:noProof/>
             <w:webHidden/>
           </w:rPr>
-          <w:instrText xml:space="preserve"> PAGEREF _Toc6043682 \h </w:instrText>
+          <w:instrText xml:space="preserve"> PAGEREF _Toc6827778 \h </w:instrText>
         </w:r>
         <w:r>
           <w:rPr>
@@ -969,7 +979,7 @@
           <w:lang w:eastAsia="en-US"/>
         </w:rPr>
       </w:pPr>
-      <w:hyperlink w:anchor="_Toc6043683" w:history="1">
+      <w:hyperlink w:anchor="_Toc6827779" w:history="1">
         <w:r>
           <w:rPr>
             <w:rStyle w:val="Hyperlink"/>
@@ -1015,7 +1025,7 @@
             <w:noProof/>
             <w:webHidden/>
           </w:rPr>
-          <w:instrText xml:space="preserve"> PAGEREF _Toc6043683 \h </w:instrText>
+          <w:instrText xml:space="preserve"> PAGEREF _Toc6827779 \h </w:instrText>
         </w:r>
         <w:r>
           <w:rPr>
@@ -1063,7 +1073,7 @@
           <w:lang w:eastAsia="en-US"/>
         </w:rPr>
       </w:pPr>
-      <w:hyperlink w:anchor="_Toc6043684" w:history="1">
+      <w:hyperlink w:anchor="_Toc6827780" w:history="1">
         <w:r>
           <w:rPr>
             <w:rStyle w:val="Hyperlink"/>
@@ -1109,7 +1119,7 @@
             <w:noProof/>
             <w:webHidden/>
           </w:rPr>
-          <w:instrText xml:space="preserve"> PAGEREF _Toc6043684 \h </w:instrText>
+          <w:instrText xml:space="preserve"> PAGEREF _Toc6827780 \h </w:instrText>
         </w:r>
         <w:r>
           <w:rPr>
@@ -1157,7 +1167,7 @@
           <w:lang w:eastAsia="en-US"/>
         </w:rPr>
       </w:pPr>
-      <w:hyperlink w:anchor="_Toc6043685" w:history="1">
+      <w:hyperlink w:anchor="_Toc6827781" w:history="1">
         <w:r>
           <w:rPr>
             <w:rStyle w:val="Hyperlink"/>
@@ -1203,7 +1213,7 @@
             <w:noProof/>
             <w:webHidden/>
           </w:rPr>
-          <w:instrText xml:space="preserve"> PAGEREF _Toc6043685 \h </w:instrText>
+          <w:instrText xml:space="preserve"> PAGEREF _Toc6827781 \h </w:instrText>
         </w:r>
         <w:r>
           <w:rPr>
@@ -1251,7 +1261,7 @@
           <w:lang w:eastAsia="en-US"/>
         </w:rPr>
       </w:pPr>
-      <w:hyperlink w:anchor="_Toc6043686" w:history="1">
+      <w:hyperlink w:anchor="_Toc6827782" w:history="1">
         <w:r>
           <w:rPr>
             <w:rStyle w:val="Hyperlink"/>
@@ -1297,7 +1307,7 @@
             <w:noProof/>
             <w:webHidden/>
           </w:rPr>
-          <w:instrText xml:space="preserve"> PAGEREF _Toc6043686 \h </w:instrText>
+          <w:instrText xml:space="preserve"> PAGEREF _Toc6827782 \h </w:instrText>
         </w:r>
         <w:r>
           <w:rPr>
@@ -1345,7 +1355,7 @@
           <w:lang w:eastAsia="en-US"/>
         </w:rPr>
       </w:pPr>
-      <w:hyperlink w:anchor="_Toc6043687" w:history="1">
+      <w:hyperlink w:anchor="_Toc6827783" w:history="1">
         <w:r>
           <w:rPr>
             <w:rStyle w:val="Hyperlink"/>
@@ -1391,7 +1401,7 @@
             <w:noProof/>
             <w:webHidden/>
           </w:rPr>
-          <w:instrText xml:space="preserve"> PAGEREF _Toc6043687 \h </w:instrText>
+          <w:instrText xml:space="preserve"> PAGEREF _Toc6827783 \h </w:instrText>
         </w:r>
         <w:r>
           <w:rPr>
@@ -1437,7 +1447,7 @@
           <w:lang w:eastAsia="en-US"/>
         </w:rPr>
       </w:pPr>
-      <w:hyperlink w:anchor="_Toc6043688" w:history="1">
+      <w:hyperlink w:anchor="_Toc6827784" w:history="1">
         <w:r>
           <w:rPr>
             <w:rStyle w:val="Hyperlink"/>
@@ -1481,7 +1491,7 @@
             <w:noProof/>
             <w:webHidden/>
           </w:rPr>
-          <w:instrText xml:space="preserve"> PAGEREF _Toc6043688 \h </w:instrText>
+          <w:instrText xml:space="preserve"> PAGEREF _Toc6827784 \h </w:instrText>
         </w:r>
         <w:r>
           <w:rPr>
@@ -1529,7 +1539,7 @@
           <w:lang w:eastAsia="en-US"/>
         </w:rPr>
       </w:pPr>
-      <w:hyperlink w:anchor="_Toc6043689" w:history="1">
+      <w:hyperlink w:anchor="_Toc6827785" w:history="1">
         <w:r>
           <w:rPr>
             <w:rStyle w:val="Hyperlink"/>
@@ -1554,6 +1564,100 @@
             <w:rStyle w:val="Hyperlink"/>
             <w:noProof/>
           </w:rPr>
+          <w:t>Version 2.2.3 (April 2019)</w:t>
+        </w:r>
+        <w:r>
+          <w:rPr>
+            <w:noProof/>
+            <w:webHidden/>
+          </w:rPr>
+          <w:tab/>
+        </w:r>
+        <w:r>
+          <w:rPr>
+            <w:noProof/>
+            <w:webHidden/>
+          </w:rPr>
+          <w:fldChar w:fldCharType="begin"/>
+        </w:r>
+        <w:r>
+          <w:rPr>
+            <w:noProof/>
+            <w:webHidden/>
+          </w:rPr>
+          <w:instrText xml:space="preserve"> PAGEREF _Toc6827785 \h </w:instrText>
+        </w:r>
+        <w:r>
+          <w:rPr>
+            <w:noProof/>
+            <w:webHidden/>
+          </w:rPr>
+        </w:r>
+        <w:r>
+          <w:rPr>
+            <w:noProof/>
+            <w:webHidden/>
+          </w:rPr>
+          <w:fldChar w:fldCharType="separate"/>
+        </w:r>
+        <w:r>
+          <w:rPr>
+            <w:noProof/>
+            <w:webHidden/>
+          </w:rPr>
+          <w:t>6</w:t>
+        </w:r>
+        <w:r>
+          <w:rPr>
+            <w:noProof/>
+            <w:webHidden/>
+          </w:rPr>
+          <w:fldChar w:fldCharType="end"/>
+        </w:r>
+      </w:hyperlink>
+    </w:p>
+    <w:p>
+      <w:pPr>
+        <w:pStyle w:val="TOC3"/>
+        <w:tabs>
+          <w:tab w:val="left" w:pos="1200"/>
+          <w:tab w:val="right" w:leader="dot" w:pos="9350"/>
+        </w:tabs>
+        <w:rPr>
+          <w:rFonts w:asciiTheme="minorHAnsi" w:eastAsiaTheme="minorEastAsia" w:hAnsiTheme="minorHAnsi" w:cstheme="minorBidi"/>
+          <w:i w:val="0"/>
+          <w:iCs w:val="0"/>
+          <w:noProof/>
+          <w:sz w:val="22"/>
+          <w:szCs w:val="22"/>
+          <w:lang w:eastAsia="en-US"/>
+        </w:rPr>
+      </w:pPr>
+      <w:hyperlink w:anchor="_Toc6827786" w:history="1">
+        <w:r>
+          <w:rPr>
+            <w:rStyle w:val="Hyperlink"/>
+            <w:noProof/>
+          </w:rPr>
+          <w:t>1.3.2.</w:t>
+        </w:r>
+        <w:r>
+          <w:rPr>
+            <w:rFonts w:asciiTheme="minorHAnsi" w:eastAsiaTheme="minorEastAsia" w:hAnsiTheme="minorHAnsi" w:cstheme="minorBidi"/>
+            <w:i w:val="0"/>
+            <w:iCs w:val="0"/>
+            <w:noProof/>
+            <w:sz w:val="22"/>
+            <w:szCs w:val="22"/>
+            <w:lang w:eastAsia="en-US"/>
+          </w:rPr>
+          <w:tab/>
+        </w:r>
+        <w:r>
+          <w:rPr>
+            <w:rStyle w:val="Hyperlink"/>
+            <w:noProof/>
+          </w:rPr>
           <w:t>Version 2.1.1 (March 2019)</w:t>
         </w:r>
         <w:r>
@@ -1575,7 +1679,7 @@
             <w:noProof/>
             <w:webHidden/>
           </w:rPr>
-          <w:instrText xml:space="preserve"> PAGEREF _Toc6043689 \h </w:instrText>
+          <w:instrText xml:space="preserve"> PAGEREF _Toc6827786 \h </w:instrText>
         </w:r>
         <w:r>
           <w:rPr>
@@ -1621,7 +1725,7 @@
           <w:lang w:eastAsia="en-US"/>
         </w:rPr>
       </w:pPr>
-      <w:hyperlink w:anchor="_Toc6043690" w:history="1">
+      <w:hyperlink w:anchor="_Toc6827787" w:history="1">
         <w:r>
           <w:rPr>
             <w:rStyle w:val="Hyperlink"/>
@@ -1665,7 +1769,7 @@
             <w:noProof/>
             <w:webHidden/>
           </w:rPr>
-          <w:instrText xml:space="preserve"> PAGEREF _Toc6043690 \h </w:instrText>
+          <w:instrText xml:space="preserve"> PAGEREF _Toc6827787 \h </w:instrText>
         </w:r>
         <w:r>
           <w:rPr>
@@ -1711,7 +1815,7 @@
           <w:lang w:eastAsia="en-US"/>
         </w:rPr>
       </w:pPr>
-      <w:hyperlink w:anchor="_Toc6043691" w:history="1">
+      <w:hyperlink w:anchor="_Toc6827788" w:history="1">
         <w:r>
           <w:rPr>
             <w:rStyle w:val="Hyperlink"/>
@@ -1755,7 +1859,7 @@
             <w:noProof/>
             <w:webHidden/>
           </w:rPr>
-          <w:instrText xml:space="preserve"> PAGEREF _Toc6043691 \h </w:instrText>
+          <w:instrText xml:space="preserve"> PAGEREF _Toc6827788 \h </w:instrText>
         </w:r>
         <w:r>
           <w:rPr>
@@ -1801,7 +1905,7 @@
           <w:lang w:eastAsia="en-US"/>
         </w:rPr>
       </w:pPr>
-      <w:hyperlink w:anchor="_Toc6043692" w:history="1">
+      <w:hyperlink w:anchor="_Toc6827789" w:history="1">
         <w:r>
           <w:rPr>
             <w:rStyle w:val="Hyperlink"/>
@@ -1845,7 +1949,7 @@
             <w:noProof/>
             <w:webHidden/>
           </w:rPr>
-          <w:instrText xml:space="preserve"> PAGEREF _Toc6043692 \h </w:instrText>
+          <w:instrText xml:space="preserve"> PAGEREF _Toc6827789 \h </w:instrText>
         </w:r>
         <w:r>
           <w:rPr>
@@ -1894,7 +1998,7 @@
           <w:lang w:eastAsia="en-US"/>
         </w:rPr>
       </w:pPr>
-      <w:hyperlink w:anchor="_Toc6043693" w:history="1">
+      <w:hyperlink w:anchor="_Toc6827790" w:history="1">
         <w:r>
           <w:rPr>
             <w:rStyle w:val="Hyperlink"/>
@@ -1941,7 +2045,7 @@
             <w:noProof/>
             <w:webHidden/>
           </w:rPr>
-          <w:instrText xml:space="preserve"> PAGEREF _Toc6043693 \h </w:instrText>
+          <w:instrText xml:space="preserve"> PAGEREF _Toc6827790 \h </w:instrText>
         </w:r>
         <w:r>
           <w:rPr>
@@ -1987,7 +2091,7 @@
           <w:lang w:eastAsia="en-US"/>
         </w:rPr>
       </w:pPr>
-      <w:hyperlink w:anchor="_Toc6043694" w:history="1">
+      <w:hyperlink w:anchor="_Toc6827791" w:history="1">
         <w:r>
           <w:rPr>
             <w:rStyle w:val="Hyperlink"/>
@@ -2031,7 +2135,7 @@
             <w:noProof/>
             <w:webHidden/>
           </w:rPr>
-          <w:instrText xml:space="preserve"> PAGEREF _Toc6043694 \h </w:instrText>
+          <w:instrText xml:space="preserve"> PAGEREF _Toc6827791 \h </w:instrText>
         </w:r>
         <w:r>
           <w:rPr>
@@ -2077,7 +2181,7 @@
           <w:lang w:eastAsia="en-US"/>
         </w:rPr>
       </w:pPr>
-      <w:hyperlink w:anchor="_Toc6043695" w:history="1">
+      <w:hyperlink w:anchor="_Toc6827792" w:history="1">
         <w:r>
           <w:rPr>
             <w:rStyle w:val="Hyperlink"/>
@@ -2121,7 +2225,7 @@
             <w:noProof/>
             <w:webHidden/>
           </w:rPr>
-          <w:instrText xml:space="preserve"> PAGEREF _Toc6043695 \h </w:instrText>
+          <w:instrText xml:space="preserve"> PAGEREF _Toc6827792 \h </w:instrText>
         </w:r>
         <w:r>
           <w:rPr>
@@ -2167,7 +2271,7 @@
           <w:lang w:eastAsia="en-US"/>
         </w:rPr>
       </w:pPr>
-      <w:hyperlink w:anchor="_Toc6043696" w:history="1">
+      <w:hyperlink w:anchor="_Toc6827793" w:history="1">
         <w:r>
           <w:rPr>
             <w:rStyle w:val="Hyperlink"/>
@@ -2211,7 +2315,7 @@
             <w:noProof/>
             <w:webHidden/>
           </w:rPr>
-          <w:instrText xml:space="preserve"> PAGEREF _Toc6043696 \h </w:instrText>
+          <w:instrText xml:space="preserve"> PAGEREF _Toc6827793 \h </w:instrText>
         </w:r>
         <w:r>
           <w:rPr>
@@ -2257,7 +2361,7 @@
           <w:lang w:eastAsia="en-US"/>
         </w:rPr>
       </w:pPr>
-      <w:hyperlink w:anchor="_Toc6043697" w:history="1">
+      <w:hyperlink w:anchor="_Toc6827794" w:history="1">
         <w:r>
           <w:rPr>
             <w:rStyle w:val="Hyperlink"/>
@@ -2301,7 +2405,7 @@
             <w:noProof/>
             <w:webHidden/>
           </w:rPr>
-          <w:instrText xml:space="preserve"> PAGEREF _Toc6043697 \h </w:instrText>
+          <w:instrText xml:space="preserve"> PAGEREF _Toc6827794 \h </w:instrText>
         </w:r>
         <w:r>
           <w:rPr>
@@ -2347,7 +2451,7 @@
           <w:lang w:eastAsia="en-US"/>
         </w:rPr>
       </w:pPr>
-      <w:hyperlink w:anchor="_Toc6043698" w:history="1">
+      <w:hyperlink w:anchor="_Toc6827795" w:history="1">
         <w:r>
           <w:rPr>
             <w:rStyle w:val="Hyperlink"/>
@@ -2391,7 +2495,7 @@
             <w:noProof/>
             <w:webHidden/>
           </w:rPr>
-          <w:instrText xml:space="preserve"> PAGEREF _Toc6043698 \h </w:instrText>
+          <w:instrText xml:space="preserve"> PAGEREF _Toc6827795 \h </w:instrText>
         </w:r>
         <w:r>
           <w:rPr>
@@ -2437,7 +2541,7 @@
           <w:lang w:eastAsia="en-US"/>
         </w:rPr>
       </w:pPr>
-      <w:hyperlink w:anchor="_Toc6043699" w:history="1">
+      <w:hyperlink w:anchor="_Toc6827796" w:history="1">
         <w:r>
           <w:rPr>
             <w:rStyle w:val="Hyperlink"/>
@@ -2481,7 +2585,7 @@
             <w:noProof/>
             <w:webHidden/>
           </w:rPr>
-          <w:instrText xml:space="preserve"> PAGEREF _Toc6043699 \h </w:instrText>
+          <w:instrText xml:space="preserve"> PAGEREF _Toc6827796 \h </w:instrText>
         </w:r>
         <w:r>
           <w:rPr>
@@ -2527,7 +2631,7 @@
           <w:lang w:eastAsia="en-US"/>
         </w:rPr>
       </w:pPr>
-      <w:hyperlink w:anchor="_Toc6043700" w:history="1">
+      <w:hyperlink w:anchor="_Toc6827797" w:history="1">
         <w:r>
           <w:rPr>
             <w:rStyle w:val="Hyperlink"/>
@@ -2571,7 +2675,7 @@
             <w:noProof/>
             <w:webHidden/>
           </w:rPr>
-          <w:instrText xml:space="preserve"> PAGEREF _Toc6043700 \h </w:instrText>
+          <w:instrText xml:space="preserve"> PAGEREF _Toc6827797 \h </w:instrText>
         </w:r>
         <w:r>
           <w:rPr>
@@ -2617,7 +2721,7 @@
           <w:lang w:eastAsia="en-US"/>
         </w:rPr>
       </w:pPr>
-      <w:hyperlink w:anchor="_Toc6043701" w:history="1">
+      <w:hyperlink w:anchor="_Toc6827798" w:history="1">
         <w:r>
           <w:rPr>
             <w:rStyle w:val="Hyperlink"/>
@@ -2661,7 +2765,7 @@
             <w:noProof/>
             <w:webHidden/>
           </w:rPr>
-          <w:instrText xml:space="preserve"> PAGEREF _Toc6043701 \h </w:instrText>
+          <w:instrText xml:space="preserve"> PAGEREF _Toc6827798 \h </w:instrText>
         </w:r>
         <w:r>
           <w:rPr>
@@ -2707,7 +2811,7 @@
           <w:lang w:eastAsia="en-US"/>
         </w:rPr>
       </w:pPr>
-      <w:hyperlink w:anchor="_Toc6043702" w:history="1">
+      <w:hyperlink w:anchor="_Toc6827799" w:history="1">
         <w:r>
           <w:rPr>
             <w:rStyle w:val="Hyperlink"/>
@@ -2751,7 +2855,7 @@
             <w:noProof/>
             <w:webHidden/>
           </w:rPr>
-          <w:instrText xml:space="preserve"> PAGEREF _Toc6043702 \h </w:instrText>
+          <w:instrText xml:space="preserve"> PAGEREF _Toc6827799 \h </w:instrText>
         </w:r>
         <w:r>
           <w:rPr>
@@ -2797,7 +2901,7 @@
           <w:lang w:eastAsia="en-US"/>
         </w:rPr>
       </w:pPr>
-      <w:hyperlink w:anchor="_Toc6043703" w:history="1">
+      <w:hyperlink w:anchor="_Toc6827800" w:history="1">
         <w:r>
           <w:rPr>
             <w:rStyle w:val="Hyperlink"/>
@@ -2841,7 +2945,7 @@
             <w:noProof/>
             <w:webHidden/>
           </w:rPr>
-          <w:instrText xml:space="preserve"> PAGEREF _Toc6043703 \h </w:instrText>
+          <w:instrText xml:space="preserve"> PAGEREF _Toc6827800 \h </w:instrText>
         </w:r>
         <w:r>
           <w:rPr>
@@ -2887,7 +2991,7 @@
           <w:lang w:eastAsia="en-US"/>
         </w:rPr>
       </w:pPr>
-      <w:hyperlink w:anchor="_Toc6043704" w:history="1">
+      <w:hyperlink w:anchor="_Toc6827801" w:history="1">
         <w:r>
           <w:rPr>
             <w:rStyle w:val="Hyperlink"/>
@@ -2931,7 +3035,7 @@
             <w:noProof/>
             <w:webHidden/>
           </w:rPr>
-          <w:instrText xml:space="preserve"> PAGEREF _Toc6043704 \h </w:instrText>
+          <w:instrText xml:space="preserve"> PAGEREF _Toc6827801 \h </w:instrText>
         </w:r>
         <w:r>
           <w:rPr>
@@ -2977,7 +3081,7 @@
           <w:lang w:eastAsia="en-US"/>
         </w:rPr>
       </w:pPr>
-      <w:hyperlink w:anchor="_Toc6043705" w:history="1">
+      <w:hyperlink w:anchor="_Toc6827802" w:history="1">
         <w:r>
           <w:rPr>
             <w:rStyle w:val="Hyperlink"/>
@@ -3021,7 +3125,7 @@
             <w:noProof/>
             <w:webHidden/>
           </w:rPr>
-          <w:instrText xml:space="preserve"> PAGEREF _Toc6043705 \h </w:instrText>
+          <w:instrText xml:space="preserve"> PAGEREF _Toc6827802 \h </w:instrText>
         </w:r>
         <w:r>
           <w:rPr>
@@ -3067,7 +3171,7 @@
           <w:lang w:eastAsia="en-US"/>
         </w:rPr>
       </w:pPr>
-      <w:hyperlink w:anchor="_Toc6043706" w:history="1">
+      <w:hyperlink w:anchor="_Toc6827803" w:history="1">
         <w:r>
           <w:rPr>
             <w:rStyle w:val="Hyperlink"/>
@@ -3111,7 +3215,7 @@
             <w:noProof/>
             <w:webHidden/>
           </w:rPr>
-          <w:instrText xml:space="preserve"> PAGEREF _Toc6043706 \h </w:instrText>
+          <w:instrText xml:space="preserve"> PAGEREF _Toc6827803 \h </w:instrText>
         </w:r>
         <w:r>
           <w:rPr>
@@ -3157,7 +3261,7 @@
           <w:lang w:eastAsia="en-US"/>
         </w:rPr>
       </w:pPr>
-      <w:hyperlink w:anchor="_Toc6043707" w:history="1">
+      <w:hyperlink w:anchor="_Toc6827804" w:history="1">
         <w:r>
           <w:rPr>
             <w:rStyle w:val="Hyperlink"/>
@@ -3201,7 +3305,7 @@
             <w:noProof/>
             <w:webHidden/>
           </w:rPr>
-          <w:instrText xml:space="preserve"> PAGEREF _Toc6043707 \h </w:instrText>
+          <w:instrText xml:space="preserve"> PAGEREF _Toc6827804 \h </w:instrText>
         </w:r>
         <w:r>
           <w:rPr>
@@ -3247,7 +3351,7 @@
           <w:lang w:eastAsia="en-US"/>
         </w:rPr>
       </w:pPr>
-      <w:hyperlink w:anchor="_Toc6043708" w:history="1">
+      <w:hyperlink w:anchor="_Toc6827805" w:history="1">
         <w:r>
           <w:rPr>
             <w:rStyle w:val="Hyperlink"/>
@@ -3291,7 +3395,7 @@
             <w:noProof/>
             <w:webHidden/>
           </w:rPr>
-          <w:instrText xml:space="preserve"> PAGEREF _Toc6043708 \h </w:instrText>
+          <w:instrText xml:space="preserve"> PAGEREF _Toc6827805 \h </w:instrText>
         </w:r>
         <w:r>
           <w:rPr>
@@ -3337,7 +3441,7 @@
           <w:lang w:eastAsia="en-US"/>
         </w:rPr>
       </w:pPr>
-      <w:hyperlink w:anchor="_Toc6043709" w:history="1">
+      <w:hyperlink w:anchor="_Toc6827806" w:history="1">
         <w:r>
           <w:rPr>
             <w:rStyle w:val="Hyperlink"/>
@@ -3381,7 +3485,7 @@
             <w:noProof/>
             <w:webHidden/>
           </w:rPr>
-          <w:instrText xml:space="preserve"> PAGEREF _Toc6043709 \h </w:instrText>
+          <w:instrText xml:space="preserve"> PAGEREF _Toc6827806 \h </w:instrText>
         </w:r>
         <w:r>
           <w:rPr>
@@ -3427,7 +3531,7 @@
           <w:lang w:eastAsia="en-US"/>
         </w:rPr>
       </w:pPr>
-      <w:hyperlink w:anchor="_Toc6043710" w:history="1">
+      <w:hyperlink w:anchor="_Toc6827807" w:history="1">
         <w:r>
           <w:rPr>
             <w:rStyle w:val="Hyperlink"/>
@@ -3471,7 +3575,7 @@
             <w:noProof/>
             <w:webHidden/>
           </w:rPr>
-          <w:instrText xml:space="preserve"> PAGEREF _Toc6043710 \h </w:instrText>
+          <w:instrText xml:space="preserve"> PAGEREF _Toc6827807 \h </w:instrText>
         </w:r>
         <w:r>
           <w:rPr>
@@ -3517,7 +3621,7 @@
           <w:lang w:eastAsia="en-US"/>
         </w:rPr>
       </w:pPr>
-      <w:hyperlink w:anchor="_Toc6043711" w:history="1">
+      <w:hyperlink w:anchor="_Toc6827808" w:history="1">
         <w:r>
           <w:rPr>
             <w:rStyle w:val="Hyperlink"/>
@@ -3561,7 +3665,7 @@
             <w:noProof/>
             <w:webHidden/>
           </w:rPr>
-          <w:instrText xml:space="preserve"> PAGEREF _Toc6043711 \h </w:instrText>
+          <w:instrText xml:space="preserve"> PAGEREF _Toc6827808 \h </w:instrText>
         </w:r>
         <w:r>
           <w:rPr>
@@ -3607,7 +3711,7 @@
           <w:lang w:eastAsia="en-US"/>
         </w:rPr>
       </w:pPr>
-      <w:hyperlink w:anchor="_Toc6043712" w:history="1">
+      <w:hyperlink w:anchor="_Toc6827809" w:history="1">
         <w:r>
           <w:rPr>
             <w:rStyle w:val="Hyperlink"/>
@@ -3651,7 +3755,7 @@
             <w:noProof/>
             <w:webHidden/>
           </w:rPr>
-          <w:instrText xml:space="preserve"> PAGEREF _Toc6043712 \h </w:instrText>
+          <w:instrText xml:space="preserve"> PAGEREF _Toc6827809 \h </w:instrText>
         </w:r>
         <w:r>
           <w:rPr>
@@ -3697,7 +3801,7 @@
           <w:lang w:eastAsia="en-US"/>
         </w:rPr>
       </w:pPr>
-      <w:hyperlink w:anchor="_Toc6043713" w:history="1">
+      <w:hyperlink w:anchor="_Toc6827810" w:history="1">
         <w:r>
           <w:rPr>
             <w:rStyle w:val="Hyperlink"/>
@@ -3741,7 +3845,7 @@
             <w:noProof/>
             <w:webHidden/>
           </w:rPr>
-          <w:instrText xml:space="preserve"> PAGEREF _Toc6043713 \h </w:instrText>
+          <w:instrText xml:space="preserve"> PAGEREF _Toc6827810 \h </w:instrText>
         </w:r>
         <w:r>
           <w:rPr>
@@ -3787,7 +3891,7 @@
           <w:lang w:eastAsia="en-US"/>
         </w:rPr>
       </w:pPr>
-      <w:hyperlink w:anchor="_Toc6043714" w:history="1">
+      <w:hyperlink w:anchor="_Toc6827811" w:history="1">
         <w:r>
           <w:rPr>
             <w:rStyle w:val="Hyperlink"/>
@@ -3831,7 +3935,7 @@
             <w:noProof/>
             <w:webHidden/>
           </w:rPr>
-          <w:instrText xml:space="preserve"> PAGEREF _Toc6043714 \h </w:instrText>
+          <w:instrText xml:space="preserve"> PAGEREF _Toc6827811 \h </w:instrText>
         </w:r>
         <w:r>
           <w:rPr>
@@ -3877,7 +3981,7 @@
           <w:lang w:eastAsia="en-US"/>
         </w:rPr>
       </w:pPr>
-      <w:hyperlink w:anchor="_Toc6043715" w:history="1">
+      <w:hyperlink w:anchor="_Toc6827812" w:history="1">
         <w:r>
           <w:rPr>
             <w:rStyle w:val="Hyperlink"/>
@@ -3921,7 +4025,7 @@
             <w:noProof/>
             <w:webHidden/>
           </w:rPr>
-          <w:instrText xml:space="preserve"> PAGEREF _Toc6043715 \h </w:instrText>
+          <w:instrText xml:space="preserve"> PAGEREF _Toc6827812 \h </w:instrText>
         </w:r>
         <w:r>
           <w:rPr>
@@ -3967,7 +4071,7 @@
           <w:lang w:eastAsia="en-US"/>
         </w:rPr>
       </w:pPr>
-      <w:hyperlink w:anchor="_Toc6043716" w:history="1">
+      <w:hyperlink w:anchor="_Toc6827813" w:history="1">
         <w:r>
           <w:rPr>
             <w:rStyle w:val="Hyperlink"/>
@@ -4011,7 +4115,7 @@
             <w:noProof/>
             <w:webHidden/>
           </w:rPr>
-          <w:instrText xml:space="preserve"> PAGEREF _Toc6043716 \h </w:instrText>
+          <w:instrText xml:space="preserve"> PAGEREF _Toc6827813 \h </w:instrText>
         </w:r>
         <w:r>
           <w:rPr>
@@ -4057,7 +4161,7 @@
           <w:lang w:eastAsia="en-US"/>
         </w:rPr>
       </w:pPr>
-      <w:hyperlink w:anchor="_Toc6043717" w:history="1">
+      <w:hyperlink w:anchor="_Toc6827814" w:history="1">
         <w:r>
           <w:rPr>
             <w:rStyle w:val="Hyperlink"/>
@@ -4101,7 +4205,7 @@
             <w:noProof/>
             <w:webHidden/>
           </w:rPr>
-          <w:instrText xml:space="preserve"> PAGEREF _Toc6043717 \h </w:instrText>
+          <w:instrText xml:space="preserve"> PAGEREF _Toc6827814 \h </w:instrText>
         </w:r>
         <w:r>
           <w:rPr>
@@ -4147,7 +4251,7 @@
           <w:lang w:eastAsia="en-US"/>
         </w:rPr>
       </w:pPr>
-      <w:hyperlink w:anchor="_Toc6043718" w:history="1">
+      <w:hyperlink w:anchor="_Toc6827815" w:history="1">
         <w:r>
           <w:rPr>
             <w:rStyle w:val="Hyperlink"/>
@@ -4191,7 +4295,7 @@
             <w:noProof/>
             <w:webHidden/>
           </w:rPr>
-          <w:instrText xml:space="preserve"> PAGEREF _Toc6043718 \h </w:instrText>
+          <w:instrText xml:space="preserve"> PAGEREF _Toc6827815 \h </w:instrText>
         </w:r>
         <w:r>
           <w:rPr>
@@ -4237,7 +4341,7 @@
           <w:lang w:eastAsia="en-US"/>
         </w:rPr>
       </w:pPr>
-      <w:hyperlink w:anchor="_Toc6043719" w:history="1">
+      <w:hyperlink w:anchor="_Toc6827816" w:history="1">
         <w:r>
           <w:rPr>
             <w:rStyle w:val="Hyperlink"/>
@@ -4281,7 +4385,7 @@
             <w:noProof/>
             <w:webHidden/>
           </w:rPr>
-          <w:instrText xml:space="preserve"> PAGEREF _Toc6043719 \h </w:instrText>
+          <w:instrText xml:space="preserve"> PAGEREF _Toc6827816 \h </w:instrText>
         </w:r>
         <w:r>
           <w:rPr>
@@ -4327,7 +4431,7 @@
           <w:lang w:eastAsia="en-US"/>
         </w:rPr>
       </w:pPr>
-      <w:hyperlink w:anchor="_Toc6043720" w:history="1">
+      <w:hyperlink w:anchor="_Toc6827817" w:history="1">
         <w:r>
           <w:rPr>
             <w:rStyle w:val="Hyperlink"/>
@@ -4371,7 +4475,7 @@
             <w:noProof/>
             <w:webHidden/>
           </w:rPr>
-          <w:instrText xml:space="preserve"> PAGEREF _Toc6043720 \h </w:instrText>
+          <w:instrText xml:space="preserve"> PAGEREF _Toc6827817 \h </w:instrText>
         </w:r>
         <w:r>
           <w:rPr>
@@ -4417,7 +4521,7 @@
           <w:lang w:eastAsia="en-US"/>
         </w:rPr>
       </w:pPr>
-      <w:hyperlink w:anchor="_Toc6043721" w:history="1">
+      <w:hyperlink w:anchor="_Toc6827818" w:history="1">
         <w:r>
           <w:rPr>
             <w:rStyle w:val="Hyperlink"/>
@@ -4461,7 +4565,7 @@
             <w:noProof/>
             <w:webHidden/>
           </w:rPr>
-          <w:instrText xml:space="preserve"> PAGEREF _Toc6043721 \h </w:instrText>
+          <w:instrText xml:space="preserve"> PAGEREF _Toc6827818 \h </w:instrText>
         </w:r>
         <w:r>
           <w:rPr>
@@ -4507,7 +4611,7 @@
           <w:lang w:eastAsia="en-US"/>
         </w:rPr>
       </w:pPr>
-      <w:hyperlink w:anchor="_Toc6043722" w:history="1">
+      <w:hyperlink w:anchor="_Toc6827819" w:history="1">
         <w:r>
           <w:rPr>
             <w:rStyle w:val="Hyperlink"/>
@@ -4551,7 +4655,7 @@
             <w:noProof/>
             <w:webHidden/>
           </w:rPr>
-          <w:instrText xml:space="preserve"> PAGEREF _Toc6043722 \h </w:instrText>
+          <w:instrText xml:space="preserve"> PAGEREF _Toc6827819 \h </w:instrText>
         </w:r>
         <w:r>
           <w:rPr>
@@ -4597,7 +4701,7 @@
           <w:lang w:eastAsia="en-US"/>
         </w:rPr>
       </w:pPr>
-      <w:hyperlink w:anchor="_Toc6043723" w:history="1">
+      <w:hyperlink w:anchor="_Toc6827820" w:history="1">
         <w:r>
           <w:rPr>
             <w:rStyle w:val="Hyperlink"/>
@@ -4641,7 +4745,7 @@
             <w:noProof/>
             <w:webHidden/>
           </w:rPr>
-          <w:instrText xml:space="preserve"> PAGEREF _Toc6043723 \h </w:instrText>
+          <w:instrText xml:space="preserve"> PAGEREF _Toc6827820 \h </w:instrText>
         </w:r>
         <w:r>
           <w:rPr>
@@ -4687,7 +4791,7 @@
           <w:lang w:eastAsia="en-US"/>
         </w:rPr>
       </w:pPr>
-      <w:hyperlink w:anchor="_Toc6043724" w:history="1">
+      <w:hyperlink w:anchor="_Toc6827821" w:history="1">
         <w:r>
           <w:rPr>
             <w:rStyle w:val="Hyperlink"/>
@@ -4731,7 +4835,7 @@
             <w:noProof/>
             <w:webHidden/>
           </w:rPr>
-          <w:instrText xml:space="preserve"> PAGEREF _Toc6043724 \h </w:instrText>
+          <w:instrText xml:space="preserve"> PAGEREF _Toc6827821 \h </w:instrText>
         </w:r>
         <w:r>
           <w:rPr>
@@ -4777,7 +4881,7 @@
           <w:lang w:eastAsia="en-US"/>
         </w:rPr>
       </w:pPr>
-      <w:hyperlink w:anchor="_Toc6043725" w:history="1">
+      <w:hyperlink w:anchor="_Toc6827822" w:history="1">
         <w:r>
           <w:rPr>
             <w:rStyle w:val="Hyperlink"/>
@@ -4821,7 +4925,7 @@
             <w:noProof/>
             <w:webHidden/>
           </w:rPr>
-          <w:instrText xml:space="preserve"> PAGEREF _Toc6043725 \h </w:instrText>
+          <w:instrText xml:space="preserve"> PAGEREF _Toc6827822 \h </w:instrText>
         </w:r>
         <w:r>
           <w:rPr>
@@ -4867,7 +4971,7 @@
           <w:lang w:eastAsia="en-US"/>
         </w:rPr>
       </w:pPr>
-      <w:hyperlink w:anchor="_Toc6043726" w:history="1">
+      <w:hyperlink w:anchor="_Toc6827823" w:history="1">
         <w:r>
           <w:rPr>
             <w:rStyle w:val="Hyperlink"/>
@@ -4911,7 +5015,7 @@
             <w:noProof/>
             <w:webHidden/>
           </w:rPr>
-          <w:instrText xml:space="preserve"> PAGEREF _Toc6043726 \h </w:instrText>
+          <w:instrText xml:space="preserve"> PAGEREF _Toc6827823 \h </w:instrText>
         </w:r>
         <w:r>
           <w:rPr>
@@ -4957,7 +5061,7 @@
           <w:lang w:eastAsia="en-US"/>
         </w:rPr>
       </w:pPr>
-      <w:hyperlink w:anchor="_Toc6043727" w:history="1">
+      <w:hyperlink w:anchor="_Toc6827824" w:history="1">
         <w:r>
           <w:rPr>
             <w:rStyle w:val="Hyperlink"/>
@@ -5001,7 +5105,7 @@
             <w:noProof/>
             <w:webHidden/>
           </w:rPr>
-          <w:instrText xml:space="preserve"> PAGEREF _Toc6043727 \h </w:instrText>
+          <w:instrText xml:space="preserve"> PAGEREF _Toc6827824 \h </w:instrText>
         </w:r>
         <w:r>
           <w:rPr>
@@ -5047,7 +5151,7 @@
           <w:lang w:eastAsia="en-US"/>
         </w:rPr>
       </w:pPr>
-      <w:hyperlink w:anchor="_Toc6043728" w:history="1">
+      <w:hyperlink w:anchor="_Toc6827825" w:history="1">
         <w:r>
           <w:rPr>
             <w:rStyle w:val="Hyperlink"/>
@@ -5091,7 +5195,7 @@
             <w:noProof/>
             <w:webHidden/>
           </w:rPr>
-          <w:instrText xml:space="preserve"> PAGEREF _Toc6043728 \h </w:instrText>
+          <w:instrText xml:space="preserve"> PAGEREF _Toc6827825 \h </w:instrText>
         </w:r>
         <w:r>
           <w:rPr>
@@ -5137,7 +5241,7 @@
           <w:lang w:eastAsia="en-US"/>
         </w:rPr>
       </w:pPr>
-      <w:hyperlink w:anchor="_Toc6043729" w:history="1">
+      <w:hyperlink w:anchor="_Toc6827826" w:history="1">
         <w:r>
           <w:rPr>
             <w:rStyle w:val="Hyperlink"/>
@@ -5181,7 +5285,7 @@
             <w:noProof/>
             <w:webHidden/>
           </w:rPr>
-          <w:instrText xml:space="preserve"> PAGEREF _Toc6043729 \h </w:instrText>
+          <w:instrText xml:space="preserve"> PAGEREF _Toc6827826 \h </w:instrText>
         </w:r>
         <w:r>
           <w:rPr>
@@ -5227,7 +5331,7 @@
           <w:lang w:eastAsia="en-US"/>
         </w:rPr>
       </w:pPr>
-      <w:hyperlink w:anchor="_Toc6043730" w:history="1">
+      <w:hyperlink w:anchor="_Toc6827827" w:history="1">
         <w:r>
           <w:rPr>
             <w:rStyle w:val="Hyperlink"/>
@@ -5271,7 +5375,7 @@
             <w:noProof/>
             <w:webHidden/>
           </w:rPr>
-          <w:instrText xml:space="preserve"> PAGEREF _Toc6043730 \h </w:instrText>
+          <w:instrText xml:space="preserve"> PAGEREF _Toc6827827 \h </w:instrText>
         </w:r>
         <w:r>
           <w:rPr>
@@ -5317,7 +5421,7 @@
           <w:lang w:eastAsia="en-US"/>
         </w:rPr>
       </w:pPr>
-      <w:hyperlink w:anchor="_Toc6043731" w:history="1">
+      <w:hyperlink w:anchor="_Toc6827828" w:history="1">
         <w:r>
           <w:rPr>
             <w:rStyle w:val="Hyperlink"/>
@@ -5361,7 +5465,7 @@
             <w:noProof/>
             <w:webHidden/>
           </w:rPr>
-          <w:instrText xml:space="preserve"> PAGEREF _Toc6043731 \h </w:instrText>
+          <w:instrText xml:space="preserve"> PAGEREF _Toc6827828 \h </w:instrText>
         </w:r>
         <w:r>
           <w:rPr>
@@ -5407,7 +5511,7 @@
           <w:lang w:eastAsia="en-US"/>
         </w:rPr>
       </w:pPr>
-      <w:hyperlink w:anchor="_Toc6043732" w:history="1">
+      <w:hyperlink w:anchor="_Toc6827829" w:history="1">
         <w:r>
           <w:rPr>
             <w:rStyle w:val="Hyperlink"/>
@@ -5451,7 +5555,7 @@
             <w:noProof/>
             <w:webHidden/>
           </w:rPr>
-          <w:instrText xml:space="preserve"> PAGEREF _Toc6043732 \h </w:instrText>
+          <w:instrText xml:space="preserve"> PAGEREF _Toc6827829 \h </w:instrText>
         </w:r>
         <w:r>
           <w:rPr>
@@ -5499,7 +5603,7 @@
           <w:lang w:eastAsia="en-US"/>
         </w:rPr>
       </w:pPr>
-      <w:hyperlink w:anchor="_Toc6043733" w:history="1">
+      <w:hyperlink w:anchor="_Toc6827830" w:history="1">
         <w:r>
           <w:rPr>
             <w:rStyle w:val="Hyperlink"/>
@@ -5545,7 +5649,7 @@
             <w:noProof/>
             <w:webHidden/>
           </w:rPr>
-          <w:instrText xml:space="preserve"> PAGEREF _Toc6043733 \h </w:instrText>
+          <w:instrText xml:space="preserve"> PAGEREF _Toc6827830 \h </w:instrText>
         </w:r>
         <w:r>
           <w:rPr>
@@ -5593,7 +5697,7 @@
           <w:lang w:eastAsia="en-US"/>
         </w:rPr>
       </w:pPr>
-      <w:hyperlink w:anchor="_Toc6043734" w:history="1">
+      <w:hyperlink w:anchor="_Toc6827831" w:history="1">
         <w:r>
           <w:rPr>
             <w:rStyle w:val="Hyperlink"/>
@@ -5639,7 +5743,7 @@
             <w:noProof/>
             <w:webHidden/>
           </w:rPr>
-          <w:instrText xml:space="preserve"> PAGEREF _Toc6043734 \h </w:instrText>
+          <w:instrText xml:space="preserve"> PAGEREF _Toc6827831 \h </w:instrText>
         </w:r>
         <w:r>
           <w:rPr>
@@ -5687,7 +5791,7 @@
           <w:lang w:eastAsia="en-US"/>
         </w:rPr>
       </w:pPr>
-      <w:hyperlink w:anchor="_Toc6043735" w:history="1">
+      <w:hyperlink w:anchor="_Toc6827832" w:history="1">
         <w:r>
           <w:rPr>
             <w:rStyle w:val="Hyperlink"/>
@@ -5733,7 +5837,7 @@
             <w:noProof/>
             <w:webHidden/>
           </w:rPr>
-          <w:instrText xml:space="preserve"> PAGEREF _Toc6043735 \h </w:instrText>
+          <w:instrText xml:space="preserve"> PAGEREF _Toc6827832 \h </w:instrText>
         </w:r>
         <w:r>
           <w:rPr>
@@ -5781,7 +5885,7 @@
           <w:lang w:eastAsia="en-US"/>
         </w:rPr>
       </w:pPr>
-      <w:hyperlink w:anchor="_Toc6043736" w:history="1">
+      <w:hyperlink w:anchor="_Toc6827833" w:history="1">
         <w:r>
           <w:rPr>
             <w:rStyle w:val="Hyperlink"/>
@@ -5827,7 +5931,7 @@
             <w:noProof/>
             <w:webHidden/>
           </w:rPr>
-          <w:instrText xml:space="preserve"> PAGEREF _Toc6043736 \h </w:instrText>
+          <w:instrText xml:space="preserve"> PAGEREF _Toc6827833 \h </w:instrText>
         </w:r>
         <w:r>
           <w:rPr>
@@ -5873,7 +5977,7 @@
           <w:lang w:eastAsia="en-US"/>
         </w:rPr>
       </w:pPr>
-      <w:hyperlink w:anchor="_Toc6043737" w:history="1">
+      <w:hyperlink w:anchor="_Toc6827834" w:history="1">
         <w:r>
           <w:rPr>
             <w:rStyle w:val="Hyperlink"/>
@@ -5917,7 +6021,7 @@
             <w:noProof/>
             <w:webHidden/>
           </w:rPr>
-          <w:instrText xml:space="preserve"> PAGEREF _Toc6043737 \h </w:instrText>
+          <w:instrText xml:space="preserve"> PAGEREF _Toc6827834 \h </w:instrText>
         </w:r>
         <w:r>
           <w:rPr>
@@ -5963,7 +6067,7 @@
           <w:lang w:eastAsia="en-US"/>
         </w:rPr>
       </w:pPr>
-      <w:hyperlink w:anchor="_Toc6043738" w:history="1">
+      <w:hyperlink w:anchor="_Toc6827835" w:history="1">
         <w:r>
           <w:rPr>
             <w:rStyle w:val="Hyperlink"/>
@@ -6007,7 +6111,7 @@
             <w:noProof/>
             <w:webHidden/>
           </w:rPr>
-          <w:instrText xml:space="preserve"> PAGEREF _Toc6043738 \h </w:instrText>
+          <w:instrText xml:space="preserve"> PAGEREF _Toc6827835 \h </w:instrText>
         </w:r>
         <w:r>
           <w:rPr>
@@ -6056,7 +6160,7 @@
           <w:lang w:eastAsia="en-US"/>
         </w:rPr>
       </w:pPr>
-      <w:hyperlink w:anchor="_Toc6043739" w:history="1">
+      <w:hyperlink w:anchor="_Toc6827836" w:history="1">
         <w:r>
           <w:rPr>
             <w:rStyle w:val="Hyperlink"/>
@@ -6103,7 +6207,7 @@
             <w:noProof/>
             <w:webHidden/>
           </w:rPr>
-          <w:instrText xml:space="preserve"> PAGEREF _Toc6043739 \h </w:instrText>
+          <w:instrText xml:space="preserve"> PAGEREF _Toc6827836 \h </w:instrText>
         </w:r>
         <w:r>
           <w:rPr>
@@ -6149,7 +6253,7 @@
           <w:lang w:eastAsia="en-US"/>
         </w:rPr>
       </w:pPr>
-      <w:hyperlink w:anchor="_Toc6043740" w:history="1">
+      <w:hyperlink w:anchor="_Toc6827837" w:history="1">
         <w:r>
           <w:rPr>
             <w:rStyle w:val="Hyperlink"/>
@@ -6193,7 +6297,7 @@
             <w:noProof/>
             <w:webHidden/>
           </w:rPr>
-          <w:instrText xml:space="preserve"> PAGEREF _Toc6043740 \h </w:instrText>
+          <w:instrText xml:space="preserve"> PAGEREF _Toc6827837 \h </w:instrText>
         </w:r>
         <w:r>
           <w:rPr>
@@ -6239,7 +6343,7 @@
           <w:lang w:eastAsia="en-US"/>
         </w:rPr>
       </w:pPr>
-      <w:hyperlink w:anchor="_Toc6043741" w:history="1">
+      <w:hyperlink w:anchor="_Toc6827838" w:history="1">
         <w:r>
           <w:rPr>
             <w:rStyle w:val="Hyperlink"/>
@@ -6283,7 +6387,7 @@
             <w:noProof/>
             <w:webHidden/>
           </w:rPr>
-          <w:instrText xml:space="preserve"> PAGEREF _Toc6043741 \h </w:instrText>
+          <w:instrText xml:space="preserve"> PAGEREF _Toc6827838 \h </w:instrText>
         </w:r>
         <w:r>
           <w:rPr>
@@ -6329,7 +6433,7 @@
           <w:lang w:eastAsia="en-US"/>
         </w:rPr>
       </w:pPr>
-      <w:hyperlink w:anchor="_Toc6043742" w:history="1">
+      <w:hyperlink w:anchor="_Toc6827839" w:history="1">
         <w:r>
           <w:rPr>
             <w:rStyle w:val="Hyperlink"/>
@@ -6373,7 +6477,7 @@
             <w:noProof/>
             <w:webHidden/>
           </w:rPr>
-          <w:instrText xml:space="preserve"> PAGEREF _Toc6043742 \h </w:instrText>
+          <w:instrText xml:space="preserve"> PAGEREF _Toc6827839 \h </w:instrText>
         </w:r>
         <w:r>
           <w:rPr>
@@ -6419,7 +6523,7 @@
           <w:lang w:eastAsia="en-US"/>
         </w:rPr>
       </w:pPr>
-      <w:hyperlink w:anchor="_Toc6043743" w:history="1">
+      <w:hyperlink w:anchor="_Toc6827840" w:history="1">
         <w:r>
           <w:rPr>
             <w:rStyle w:val="Hyperlink"/>
@@ -6463,7 +6567,7 @@
             <w:noProof/>
             <w:webHidden/>
           </w:rPr>
-          <w:instrText xml:space="preserve"> PAGEREF _Toc6043743 \h </w:instrText>
+          <w:instrText xml:space="preserve"> PAGEREF _Toc6827840 \h </w:instrText>
         </w:r>
         <w:r>
           <w:rPr>
@@ -6509,7 +6613,7 @@
           <w:lang w:eastAsia="en-US"/>
         </w:rPr>
       </w:pPr>
-      <w:hyperlink w:anchor="_Toc6043744" w:history="1">
+      <w:hyperlink w:anchor="_Toc6827841" w:history="1">
         <w:r>
           <w:rPr>
             <w:rStyle w:val="Hyperlink"/>
@@ -6553,7 +6657,7 @@
             <w:noProof/>
             <w:webHidden/>
           </w:rPr>
-          <w:instrText xml:space="preserve"> PAGEREF _Toc6043744 \h </w:instrText>
+          <w:instrText xml:space="preserve"> PAGEREF _Toc6827841 \h </w:instrText>
         </w:r>
         <w:r>
           <w:rPr>
@@ -6599,7 +6703,7 @@
           <w:lang w:eastAsia="en-US"/>
         </w:rPr>
       </w:pPr>
-      <w:hyperlink w:anchor="_Toc6043745" w:history="1">
+      <w:hyperlink w:anchor="_Toc6827842" w:history="1">
         <w:r>
           <w:rPr>
             <w:rStyle w:val="Hyperlink"/>
@@ -6643,7 +6747,7 @@
             <w:noProof/>
             <w:webHidden/>
           </w:rPr>
-          <w:instrText xml:space="preserve"> PAGEREF _Toc6043745 \h </w:instrText>
+          <w:instrText xml:space="preserve"> PAGEREF _Toc6827842 \h </w:instrText>
         </w:r>
         <w:r>
           <w:rPr>
@@ -6692,7 +6796,7 @@
           <w:lang w:eastAsia="en-US"/>
         </w:rPr>
       </w:pPr>
-      <w:hyperlink w:anchor="_Toc6043746" w:history="1">
+      <w:hyperlink w:anchor="_Toc6827843" w:history="1">
         <w:r>
           <w:rPr>
             <w:rStyle w:val="Hyperlink"/>
@@ -6739,7 +6843,7 @@
             <w:noProof/>
             <w:webHidden/>
           </w:rPr>
-          <w:instrText xml:space="preserve"> PAGEREF _Toc6043746 \h </w:instrText>
+          <w:instrText xml:space="preserve"> PAGEREF _Toc6827843 \h </w:instrText>
         </w:r>
         <w:r>
           <w:rPr>
@@ -6783,12 +6887,12 @@
         <w:lastRenderedPageBreak/>
         <w:fldChar w:fldCharType="end"/>
       </w:r>
-      <w:bookmarkStart w:id="3" w:name="_Toc6043675"/>
+      <w:bookmarkStart w:id="3" w:name="_Toc6827771"/>
       <w:r>
         <w:t>Introduction</w:t>
       </w:r>
+      <w:bookmarkEnd w:id="0"/>
       <w:bookmarkEnd w:id="1"/>
-      <w:bookmarkEnd w:id="2"/>
       <w:bookmarkEnd w:id="3"/>
     </w:p>
     <w:p>
@@ -6876,7 +6980,7 @@
       </w:pPr>
       <w:bookmarkStart w:id="4" w:name="_Toc136162612"/>
       <w:bookmarkStart w:id="5" w:name="_Ref272935382"/>
-      <w:bookmarkStart w:id="6" w:name="_Toc6043676"/>
+      <w:bookmarkStart w:id="6" w:name="_Toc6827772"/>
       <w:r>
         <w:t xml:space="preserve">Fire </w:t>
       </w:r>
@@ -6934,7 +7038,7 @@
         <w:pStyle w:val="Heading3"/>
         <w:ind w:hanging="864"/>
       </w:pPr>
-      <w:bookmarkStart w:id="8" w:name="_Toc6043677"/>
+      <w:bookmarkStart w:id="8" w:name="_Toc6827773"/>
       <w:r>
         <w:t>Ignition</w:t>
       </w:r>
@@ -7189,7 +7293,7 @@
         </w:numPr>
         <w:ind w:hanging="1368"/>
       </w:pPr>
-      <w:bookmarkStart w:id="9" w:name="_Toc6043678"/>
+      <w:bookmarkStart w:id="9" w:name="_Toc6827774"/>
       <w:r>
         <w:t>Fire Spread: Lightning and Accidental</w:t>
       </w:r>
@@ -7469,7 +7573,7 @@
         </w:numPr>
         <w:ind w:hanging="1368"/>
       </w:pPr>
-      <w:bookmarkStart w:id="10" w:name="_Toc6043679"/>
+      <w:bookmarkStart w:id="10" w:name="_Toc6827775"/>
       <w:r>
         <w:t>Fire Spread: Prescribed Fires</w:t>
       </w:r>
@@ -7512,7 +7616,7 @@
         </w:numPr>
         <w:ind w:hanging="1368"/>
       </w:pPr>
-      <w:bookmarkStart w:id="11" w:name="_Toc6043680"/>
+      <w:bookmarkStart w:id="11" w:name="_Toc6827776"/>
       <w:r>
         <w:t>Fire Intensity</w:t>
       </w:r>
@@ -7640,7 +7744,7 @@
         </w:numPr>
         <w:ind w:hanging="1368"/>
       </w:pPr>
-      <w:bookmarkStart w:id="12" w:name="_Toc6043681"/>
+      <w:bookmarkStart w:id="12" w:name="_Toc6827777"/>
       <w:r>
         <w:t>Fire Severity</w:t>
       </w:r>
@@ -7740,7 +7844,7 @@
         <w:pStyle w:val="Heading2"/>
         <w:spacing w:after="120"/>
       </w:pPr>
-      <w:bookmarkStart w:id="13" w:name="_Toc6043682"/>
+      <w:bookmarkStart w:id="13" w:name="_Toc6827778"/>
       <w:r>
         <w:t>Major Versions</w:t>
       </w:r>
@@ -7751,7 +7855,7 @@
         <w:pStyle w:val="Heading3"/>
         <w:ind w:hanging="864"/>
       </w:pPr>
-      <w:bookmarkStart w:id="14" w:name="_Toc6043683"/>
+      <w:bookmarkStart w:id="14" w:name="_Toc6827779"/>
       <w:r>
         <w:t>Version 2.2 (April 2019)</w:t>
       </w:r>
@@ -7770,7 +7874,7 @@
         <w:pStyle w:val="Heading3"/>
         <w:ind w:hanging="864"/>
       </w:pPr>
-      <w:bookmarkStart w:id="15" w:name="_Toc6043684"/>
+      <w:bookmarkStart w:id="15" w:name="_Toc6827780"/>
       <w:r>
         <w:t>Version 2.1 (November 2018)</w:t>
       </w:r>
@@ -7789,7 +7893,7 @@
         <w:pStyle w:val="Heading3"/>
         <w:ind w:hanging="864"/>
       </w:pPr>
-      <w:bookmarkStart w:id="16" w:name="_Toc6043685"/>
+      <w:bookmarkStart w:id="16" w:name="_Toc6827781"/>
       <w:r>
         <w:t>Version 2.0 (September 2018)</w:t>
       </w:r>
@@ -7808,7 +7912,7 @@
         <w:pStyle w:val="Heading3"/>
         <w:ind w:hanging="864"/>
       </w:pPr>
-      <w:bookmarkStart w:id="17" w:name="_Toc6043686"/>
+      <w:bookmarkStart w:id="17" w:name="_Toc6827782"/>
       <w:r>
         <w:t>Version 1.1 (June 2018)</w:t>
       </w:r>
@@ -7843,7 +7947,7 @@
         <w:pStyle w:val="Heading3"/>
         <w:ind w:hanging="864"/>
       </w:pPr>
-      <w:bookmarkStart w:id="18" w:name="_Toc6043687"/>
+      <w:bookmarkStart w:id="18" w:name="_Toc6827783"/>
       <w:r>
         <w:t xml:space="preserve">Version </w:t>
       </w:r>
@@ -7893,7 +7997,7 @@
         <w:pStyle w:val="Heading2"/>
         <w:spacing w:after="120"/>
       </w:pPr>
-      <w:bookmarkStart w:id="19" w:name="_Toc6043688"/>
+      <w:bookmarkStart w:id="19" w:name="_Toc6827784"/>
       <w:r>
         <w:t>Minor Versions</w:t>
       </w:r>
@@ -7904,11 +8008,30 @@
         <w:pStyle w:val="Heading3"/>
         <w:ind w:hanging="864"/>
       </w:pPr>
-      <w:bookmarkStart w:id="20" w:name="_Toc6043689"/>
+      <w:bookmarkStart w:id="20" w:name="_Toc6827785"/>
+      <w:r>
+        <w:t>Version 2.2.3 (April 2019)</w:t>
+      </w:r>
+      <w:bookmarkEnd w:id="20"/>
+    </w:p>
+    <w:p>
+      <w:pPr>
+        <w:pStyle w:val="textbody"/>
+      </w:pPr>
+      <w:r>
+        <w:t>Various small bug fixes including corrected climate library.</w:t>
+      </w:r>
+    </w:p>
+    <w:p>
+      <w:pPr>
+        <w:pStyle w:val="Heading3"/>
+        <w:ind w:hanging="864"/>
+      </w:pPr>
+      <w:bookmarkStart w:id="21" w:name="_Toc6827786"/>
       <w:r>
         <w:t>Version 2.1.1 (March 2019)</w:t>
       </w:r>
-      <w:bookmarkEnd w:id="20"/>
+      <w:bookmarkEnd w:id="21"/>
     </w:p>
     <w:p>
       <w:pPr>
@@ -7931,11 +8054,11 @@
         <w:pStyle w:val="Heading2"/>
         <w:spacing w:after="120"/>
       </w:pPr>
-      <w:bookmarkStart w:id="21" w:name="_Toc6043690"/>
+      <w:bookmarkStart w:id="22" w:name="_Toc6827787"/>
       <w:r>
         <w:t>Source Code</w:t>
       </w:r>
-      <w:bookmarkEnd w:id="21"/>
+      <w:bookmarkEnd w:id="22"/>
     </w:p>
     <w:p>
       <w:pPr>
@@ -7950,12 +8073,12 @@
         <w:pStyle w:val="Heading2"/>
         <w:spacing w:after="120"/>
       </w:pPr>
-      <w:bookmarkStart w:id="22" w:name="_Toc6043691"/>
+      <w:bookmarkStart w:id="23" w:name="_Toc6827788"/>
       <w:r>
         <w:t>References</w:t>
       </w:r>
       <w:bookmarkEnd w:id="7"/>
-      <w:bookmarkEnd w:id="22"/>
+      <w:bookmarkEnd w:id="23"/>
     </w:p>
     <w:p>
       <w:pPr>
@@ -7986,86 +8109,93 @@
           <w:color w:val="222222"/>
           <w:shd w:val="clear" w:color="auto" w:fill="FFFFFF"/>
         </w:rPr>
-        <w:t xml:space="preserve"> compared with observations of site weather and fuel moisture conditions. International Journal of Wildland Fire 16:161-173. </w:t>
-      </w:r>
-    </w:p>
-    <w:p>
-      <w:pPr>
-        <w:pStyle w:val="reference"/>
+        <w:t xml:space="preserve"> </w:t>
+      </w:r>
+      <w:r>
         <w:rPr>
           <w:color w:val="222222"/>
           <w:shd w:val="clear" w:color="auto" w:fill="FFFFFF"/>
         </w:rPr>
-      </w:pPr>
-      <w:r>
+        <w:lastRenderedPageBreak/>
+        <w:t xml:space="preserve">compared with observations of site weather and fuel moisture conditions. International Journal of Wildland Fire 16:161-173. </w:t>
+      </w:r>
+    </w:p>
+    <w:p>
+      <w:pPr>
+        <w:pStyle w:val="reference"/>
         <w:rPr>
           <w:color w:val="222222"/>
           <w:shd w:val="clear" w:color="auto" w:fill="FFFFFF"/>
         </w:rPr>
-        <w:lastRenderedPageBreak/>
-        <w:t>Nelson</w:t>
-      </w:r>
+      </w:pPr>
       <w:r>
         <w:rPr>
           <w:color w:val="222222"/>
           <w:shd w:val="clear" w:color="auto" w:fill="FFFFFF"/>
         </w:rPr>
-        <w:t>,</w:t>
+        <w:t>Nelson</w:t>
       </w:r>
       <w:r>
         <w:rPr>
           <w:color w:val="222222"/>
           <w:shd w:val="clear" w:color="auto" w:fill="FFFFFF"/>
         </w:rPr>
-        <w:t xml:space="preserve"> R</w:t>
+        <w:t>,</w:t>
       </w:r>
       <w:r>
         <w:rPr>
           <w:color w:val="222222"/>
           <w:shd w:val="clear" w:color="auto" w:fill="FFFFFF"/>
         </w:rPr>
-        <w:t>.</w:t>
+        <w:t xml:space="preserve"> R</w:t>
       </w:r>
       <w:r>
         <w:rPr>
           <w:color w:val="222222"/>
           <w:shd w:val="clear" w:color="auto" w:fill="FFFFFF"/>
         </w:rPr>
-        <w:t>M</w:t>
+        <w:t>.</w:t>
       </w:r>
       <w:r>
         <w:rPr>
           <w:color w:val="222222"/>
           <w:shd w:val="clear" w:color="auto" w:fill="FFFFFF"/>
         </w:rPr>
-        <w:t xml:space="preserve">. </w:t>
+        <w:t>M</w:t>
       </w:r>
       <w:r>
         <w:rPr>
           <w:color w:val="222222"/>
           <w:shd w:val="clear" w:color="auto" w:fill="FFFFFF"/>
         </w:rPr>
-        <w:t>2002</w:t>
+        <w:t xml:space="preserve">. </w:t>
       </w:r>
       <w:r>
         <w:rPr>
           <w:color w:val="222222"/>
           <w:shd w:val="clear" w:color="auto" w:fill="FFFFFF"/>
         </w:rPr>
-        <w:t>.</w:t>
+        <w:t>2002</w:t>
       </w:r>
       <w:r>
         <w:rPr>
           <w:color w:val="222222"/>
           <w:shd w:val="clear" w:color="auto" w:fill="FFFFFF"/>
         </w:rPr>
-        <w:t xml:space="preserve"> An effective wind speed for models of fire spread.</w:t>
+        <w:t>.</w:t>
       </w:r>
       <w:r>
         <w:rPr>
           <w:color w:val="222222"/>
           <w:shd w:val="clear" w:color="auto" w:fill="FFFFFF"/>
         </w:rPr>
+        <w:t xml:space="preserve"> An effective wind speed for models of fire spread.</w:t>
+      </w:r>
+      <w:r>
+        <w:rPr>
+          <w:color w:val="222222"/>
+          <w:shd w:val="clear" w:color="auto" w:fill="FFFFFF"/>
+        </w:rPr>
         <w:t xml:space="preserve"> </w:t>
       </w:r>
       <w:r>
@@ -8160,13 +8290,13 @@
         <w:pStyle w:val="Heading2"/>
         <w:spacing w:after="120"/>
       </w:pPr>
-      <w:bookmarkStart w:id="23" w:name="_Toc136162628"/>
-      <w:bookmarkStart w:id="24" w:name="_Toc6043692"/>
+      <w:bookmarkStart w:id="24" w:name="_Toc136162628"/>
+      <w:bookmarkStart w:id="25" w:name="_Toc6827789"/>
       <w:r>
         <w:t>Acknowledgments</w:t>
       </w:r>
-      <w:bookmarkEnd w:id="23"/>
       <w:bookmarkEnd w:id="24"/>
+      <w:bookmarkEnd w:id="25"/>
     </w:p>
     <w:p>
       <w:pPr>
@@ -8186,16 +8316,16 @@
         <w:pStyle w:val="Heading1"/>
         <w:spacing w:after="120"/>
       </w:pPr>
-      <w:bookmarkStart w:id="25" w:name="_Toc102232959"/>
-      <w:bookmarkStart w:id="26" w:name="_Toc136162629"/>
-      <w:bookmarkStart w:id="27" w:name="_Toc6043693"/>
+      <w:bookmarkStart w:id="26" w:name="_Toc102232959"/>
+      <w:bookmarkStart w:id="27" w:name="_Toc136162629"/>
+      <w:bookmarkStart w:id="28" w:name="_Toc6827790"/>
       <w:r>
         <w:lastRenderedPageBreak/>
         <w:t>Parameter Input File</w:t>
       </w:r>
-      <w:bookmarkEnd w:id="25"/>
       <w:bookmarkEnd w:id="26"/>
       <w:bookmarkEnd w:id="27"/>
+      <w:bookmarkEnd w:id="28"/>
     </w:p>
     <w:p>
       <w:pPr>
@@ -8238,18 +8368,18 @@
         <w:pStyle w:val="Heading2"/>
         <w:spacing w:after="120"/>
       </w:pPr>
-      <w:bookmarkStart w:id="28" w:name="_Toc112235332"/>
-      <w:bookmarkStart w:id="29" w:name="_Toc133386213"/>
-      <w:bookmarkStart w:id="30" w:name="_Toc136162630"/>
-      <w:bookmarkStart w:id="31" w:name="_Toc6043694"/>
+      <w:bookmarkStart w:id="29" w:name="_Toc112235332"/>
+      <w:bookmarkStart w:id="30" w:name="_Toc133386213"/>
+      <w:bookmarkStart w:id="31" w:name="_Toc136162630"/>
+      <w:bookmarkStart w:id="32" w:name="_Toc6827791"/>
       <w:proofErr w:type="spellStart"/>
       <w:r>
         <w:t>LandisData</w:t>
       </w:r>
-      <w:bookmarkEnd w:id="28"/>
       <w:bookmarkEnd w:id="29"/>
       <w:bookmarkEnd w:id="30"/>
       <w:bookmarkEnd w:id="31"/>
+      <w:bookmarkEnd w:id="32"/>
       <w:proofErr w:type="spellEnd"/>
     </w:p>
     <w:p>
@@ -8292,18 +8422,18 @@
         <w:pStyle w:val="Heading2"/>
         <w:spacing w:after="120"/>
       </w:pPr>
-      <w:bookmarkStart w:id="32" w:name="_Toc112235333"/>
-      <w:bookmarkStart w:id="33" w:name="_Toc133386214"/>
-      <w:bookmarkStart w:id="34" w:name="_Toc136162631"/>
-      <w:bookmarkStart w:id="35" w:name="_Toc6043695"/>
+      <w:bookmarkStart w:id="33" w:name="_Toc112235333"/>
+      <w:bookmarkStart w:id="34" w:name="_Toc133386214"/>
+      <w:bookmarkStart w:id="35" w:name="_Toc136162631"/>
+      <w:bookmarkStart w:id="36" w:name="_Toc6827792"/>
       <w:proofErr w:type="spellStart"/>
       <w:r>
         <w:t>Timestep</w:t>
       </w:r>
-      <w:bookmarkEnd w:id="32"/>
       <w:bookmarkEnd w:id="33"/>
       <w:bookmarkEnd w:id="34"/>
       <w:bookmarkEnd w:id="35"/>
+      <w:bookmarkEnd w:id="36"/>
       <w:proofErr w:type="spellEnd"/>
     </w:p>
     <w:p>
@@ -8327,14 +8457,14 @@
         <w:pStyle w:val="Heading2"/>
         <w:spacing w:after="120"/>
       </w:pPr>
-      <w:bookmarkStart w:id="36" w:name="_Toc136162634"/>
-      <w:bookmarkStart w:id="37" w:name="_Ref272935309"/>
-      <w:bookmarkStart w:id="38" w:name="_Toc6043696"/>
+      <w:bookmarkStart w:id="37" w:name="_Toc136162634"/>
+      <w:bookmarkStart w:id="38" w:name="_Ref272935309"/>
+      <w:bookmarkStart w:id="39" w:name="_Toc6827793"/>
       <w:proofErr w:type="spellStart"/>
       <w:r>
         <w:t>AccidentalIgnitionsMap</w:t>
       </w:r>
-      <w:bookmarkEnd w:id="38"/>
+      <w:bookmarkEnd w:id="39"/>
       <w:proofErr w:type="spellEnd"/>
     </w:p>
     <w:p>
@@ -8417,12 +8547,12 @@
         <w:pStyle w:val="Heading2"/>
         <w:spacing w:after="120"/>
       </w:pPr>
-      <w:bookmarkStart w:id="39" w:name="_Toc6043697"/>
+      <w:bookmarkStart w:id="40" w:name="_Toc6827794"/>
       <w:proofErr w:type="spellStart"/>
       <w:r>
         <w:t>LightningIgnitionsMap</w:t>
       </w:r>
-      <w:bookmarkEnd w:id="39"/>
+      <w:bookmarkEnd w:id="40"/>
       <w:proofErr w:type="spellEnd"/>
     </w:p>
     <w:p>
@@ -8460,15 +8590,15 @@
         <w:pStyle w:val="Heading2"/>
         <w:spacing w:after="120"/>
       </w:pPr>
-      <w:bookmarkStart w:id="40" w:name="_Toc136162636"/>
-      <w:bookmarkStart w:id="41" w:name="_Toc6043698"/>
-      <w:bookmarkEnd w:id="36"/>
+      <w:bookmarkStart w:id="41" w:name="_Toc136162636"/>
+      <w:bookmarkStart w:id="42" w:name="_Toc6827795"/>
       <w:bookmarkEnd w:id="37"/>
+      <w:bookmarkEnd w:id="38"/>
       <w:proofErr w:type="spellStart"/>
       <w:r>
         <w:t>RxIgnitionsMap</w:t>
       </w:r>
-      <w:bookmarkEnd w:id="41"/>
+      <w:bookmarkEnd w:id="42"/>
       <w:proofErr w:type="spellEnd"/>
     </w:p>
     <w:p>
@@ -8506,7 +8636,7 @@
         <w:pStyle w:val="Heading2"/>
         <w:spacing w:after="120"/>
       </w:pPr>
-      <w:bookmarkStart w:id="42" w:name="_Toc6043699"/>
+      <w:bookmarkStart w:id="43" w:name="_Toc6827796"/>
       <w:proofErr w:type="spellStart"/>
       <w:r>
         <w:lastRenderedPageBreak/>
@@ -8516,7 +8646,7 @@
       <w:r>
         <w:t xml:space="preserve"> (Optional)</w:t>
       </w:r>
-      <w:bookmarkEnd w:id="42"/>
+      <w:bookmarkEnd w:id="43"/>
     </w:p>
     <w:p>
       <w:pPr>
@@ -8715,12 +8845,12 @@
         <w:pStyle w:val="Heading2"/>
         <w:spacing w:after="120"/>
       </w:pPr>
-      <w:bookmarkStart w:id="43" w:name="_Toc6043700"/>
+      <w:bookmarkStart w:id="44" w:name="_Toc6827797"/>
       <w:proofErr w:type="spellStart"/>
       <w:r>
         <w:t>AccidentalSuppressionMap</w:t>
       </w:r>
-      <w:bookmarkEnd w:id="43"/>
+      <w:bookmarkEnd w:id="44"/>
       <w:proofErr w:type="spellEnd"/>
     </w:p>
     <w:p>
@@ -8752,12 +8882,12 @@
         <w:pStyle w:val="Heading2"/>
         <w:spacing w:after="120"/>
       </w:pPr>
-      <w:bookmarkStart w:id="44" w:name="_Toc6043701"/>
+      <w:bookmarkStart w:id="45" w:name="_Toc6827798"/>
       <w:proofErr w:type="spellStart"/>
       <w:r>
         <w:t>LightningSuppressionMap</w:t>
       </w:r>
-      <w:bookmarkEnd w:id="44"/>
+      <w:bookmarkEnd w:id="45"/>
       <w:proofErr w:type="spellEnd"/>
     </w:p>
     <w:p>
@@ -8789,12 +8919,12 @@
         <w:pStyle w:val="Heading2"/>
         <w:spacing w:after="120"/>
       </w:pPr>
-      <w:bookmarkStart w:id="45" w:name="_Toc6043702"/>
+      <w:bookmarkStart w:id="46" w:name="_Toc6827799"/>
       <w:proofErr w:type="spellStart"/>
       <w:r>
         <w:t>RxSuppressionMap</w:t>
       </w:r>
-      <w:bookmarkEnd w:id="45"/>
+      <w:bookmarkEnd w:id="46"/>
       <w:proofErr w:type="spellEnd"/>
     </w:p>
     <w:p>
@@ -8826,18 +8956,18 @@
         <w:pStyle w:val="Heading2"/>
         <w:spacing w:after="120"/>
       </w:pPr>
-      <w:bookmarkStart w:id="46" w:name="_Ref272935732"/>
-      <w:bookmarkStart w:id="47" w:name="_Toc6043703"/>
+      <w:bookmarkStart w:id="47" w:name="_Ref272935732"/>
+      <w:bookmarkStart w:id="48" w:name="_Toc6827800"/>
       <w:proofErr w:type="spellStart"/>
       <w:r>
         <w:t>GroundSlopeFile</w:t>
       </w:r>
+      <w:bookmarkEnd w:id="48"/>
+      <w:proofErr w:type="spellEnd"/>
+      <w:r>
+        <w:t xml:space="preserve"> </w:t>
+      </w:r>
       <w:bookmarkEnd w:id="47"/>
-      <w:proofErr w:type="spellEnd"/>
-      <w:r>
-        <w:t xml:space="preserve"> </w:t>
-      </w:r>
-      <w:bookmarkEnd w:id="46"/>
     </w:p>
     <w:p>
       <w:pPr>
@@ -8852,14 +8982,14 @@
         <w:pStyle w:val="Heading2"/>
         <w:spacing w:after="120"/>
       </w:pPr>
-      <w:bookmarkStart w:id="48" w:name="_Ref272935725"/>
-      <w:bookmarkStart w:id="49" w:name="_Toc6043704"/>
+      <w:bookmarkStart w:id="49" w:name="_Ref272935725"/>
+      <w:bookmarkStart w:id="50" w:name="_Toc6827801"/>
       <w:proofErr w:type="spellStart"/>
       <w:r>
         <w:t>UphillSlopeAzimuthMap</w:t>
       </w:r>
-      <w:bookmarkEnd w:id="48"/>
       <w:bookmarkEnd w:id="49"/>
+      <w:bookmarkEnd w:id="50"/>
       <w:proofErr w:type="spellEnd"/>
     </w:p>
     <w:p>
@@ -8891,11 +9021,11 @@
         <w:pStyle w:val="Heading2"/>
         <w:spacing w:after="120"/>
       </w:pPr>
-      <w:bookmarkStart w:id="50" w:name="_Toc6043705"/>
+      <w:bookmarkStart w:id="51" w:name="_Toc6827802"/>
       <w:r>
         <w:t>LightningIgnitionsB0</w:t>
       </w:r>
-      <w:bookmarkEnd w:id="50"/>
+      <w:bookmarkEnd w:id="51"/>
     </w:p>
     <w:p>
       <w:pPr>
@@ -8918,12 +9048,12 @@
         <w:pStyle w:val="Heading2"/>
         <w:spacing w:after="120"/>
       </w:pPr>
-      <w:bookmarkStart w:id="51" w:name="_Toc6043706"/>
+      <w:bookmarkStart w:id="52" w:name="_Toc6827803"/>
       <w:r>
         <w:lastRenderedPageBreak/>
         <w:t>LightningIgnitionsB1</w:t>
       </w:r>
-      <w:bookmarkEnd w:id="51"/>
+      <w:bookmarkEnd w:id="52"/>
     </w:p>
     <w:p>
       <w:pPr>
@@ -8946,11 +9076,11 @@
         <w:pStyle w:val="Heading2"/>
         <w:spacing w:after="120"/>
       </w:pPr>
-      <w:bookmarkStart w:id="52" w:name="_Toc6043707"/>
+      <w:bookmarkStart w:id="53" w:name="_Toc6827804"/>
       <w:r>
         <w:t>AccidentalIgnitionsB0</w:t>
       </w:r>
-      <w:bookmarkEnd w:id="52"/>
+      <w:bookmarkEnd w:id="53"/>
     </w:p>
     <w:p>
       <w:pPr>
@@ -8973,11 +9103,11 @@
         <w:pStyle w:val="Heading2"/>
         <w:spacing w:after="120"/>
       </w:pPr>
-      <w:bookmarkStart w:id="53" w:name="_Toc6043708"/>
+      <w:bookmarkStart w:id="54" w:name="_Toc6827805"/>
       <w:r>
         <w:t>AccidentalIgnitionsB1</w:t>
       </w:r>
-      <w:bookmarkEnd w:id="53"/>
+      <w:bookmarkEnd w:id="54"/>
     </w:p>
     <w:p>
       <w:pPr>
@@ -9000,12 +9130,12 @@
         <w:pStyle w:val="Heading2"/>
         <w:spacing w:after="120"/>
       </w:pPr>
-      <w:bookmarkStart w:id="54" w:name="_Toc6043709"/>
+      <w:bookmarkStart w:id="55" w:name="_Toc6827806"/>
       <w:proofErr w:type="spellStart"/>
       <w:r>
         <w:t>MaximumFineFuels</w:t>
       </w:r>
-      <w:bookmarkEnd w:id="54"/>
+      <w:bookmarkEnd w:id="55"/>
       <w:proofErr w:type="spellEnd"/>
     </w:p>
     <w:p>
@@ -9049,12 +9179,12 @@
         <w:pStyle w:val="Heading2"/>
         <w:spacing w:after="120"/>
       </w:pPr>
-      <w:bookmarkStart w:id="55" w:name="_Toc6043710"/>
+      <w:bookmarkStart w:id="56" w:name="_Toc6827807"/>
       <w:proofErr w:type="spellStart"/>
       <w:r>
         <w:t>MaximumRxWindSpeed</w:t>
       </w:r>
-      <w:bookmarkEnd w:id="55"/>
+      <w:bookmarkEnd w:id="56"/>
       <w:proofErr w:type="spellEnd"/>
     </w:p>
     <w:p>
@@ -9084,12 +9214,12 @@
         <w:pStyle w:val="Heading2"/>
         <w:spacing w:after="120"/>
       </w:pPr>
-      <w:bookmarkStart w:id="56" w:name="_Toc6043711"/>
+      <w:bookmarkStart w:id="57" w:name="_Toc6827808"/>
       <w:proofErr w:type="spellStart"/>
       <w:r>
         <w:t>MaximumRxFireWeatherIndex</w:t>
       </w:r>
-      <w:bookmarkEnd w:id="56"/>
+      <w:bookmarkEnd w:id="57"/>
       <w:proofErr w:type="spellEnd"/>
     </w:p>
     <w:p>
@@ -9113,12 +9243,12 @@
         <w:pStyle w:val="Heading2"/>
         <w:spacing w:after="120"/>
       </w:pPr>
-      <w:bookmarkStart w:id="57" w:name="_Toc6043712"/>
+      <w:bookmarkStart w:id="58" w:name="_Toc6827809"/>
       <w:proofErr w:type="spellStart"/>
       <w:r>
         <w:t>MinimumRxFireWeatherIndex</w:t>
       </w:r>
-      <w:bookmarkEnd w:id="57"/>
+      <w:bookmarkEnd w:id="58"/>
       <w:proofErr w:type="spellEnd"/>
     </w:p>
     <w:p>
@@ -9159,16 +9289,16 @@
         <w:pStyle w:val="Heading2"/>
         <w:spacing w:after="120"/>
       </w:pPr>
-      <w:bookmarkStart w:id="58" w:name="EcoTable"/>
-      <w:bookmarkStart w:id="59" w:name="_Toc136162638"/>
-      <w:bookmarkStart w:id="60" w:name="_Toc6043713"/>
-      <w:bookmarkEnd w:id="40"/>
-      <w:bookmarkEnd w:id="58"/>
+      <w:bookmarkStart w:id="59" w:name="EcoTable"/>
+      <w:bookmarkStart w:id="60" w:name="_Toc136162638"/>
+      <w:bookmarkStart w:id="61" w:name="_Toc6827810"/>
+      <w:bookmarkEnd w:id="41"/>
+      <w:bookmarkEnd w:id="59"/>
       <w:proofErr w:type="spellStart"/>
       <w:r>
         <w:t>MaximumRXFireIntesnity</w:t>
       </w:r>
-      <w:bookmarkEnd w:id="60"/>
+      <w:bookmarkEnd w:id="61"/>
       <w:proofErr w:type="spellEnd"/>
     </w:p>
     <w:p>
@@ -9184,12 +9314,12 @@
         <w:pStyle w:val="Heading2"/>
         <w:spacing w:after="120"/>
       </w:pPr>
-      <w:bookmarkStart w:id="61" w:name="_Toc6043714"/>
+      <w:bookmarkStart w:id="62" w:name="_Toc6827811"/>
       <w:proofErr w:type="spellStart"/>
       <w:r>
         <w:t>NumberRxAnnualFires</w:t>
       </w:r>
-      <w:bookmarkEnd w:id="61"/>
+      <w:bookmarkEnd w:id="62"/>
       <w:proofErr w:type="spellEnd"/>
     </w:p>
     <w:p>
@@ -9205,13 +9335,13 @@
         <w:pStyle w:val="Heading2"/>
         <w:spacing w:after="120"/>
       </w:pPr>
-      <w:bookmarkStart w:id="62" w:name="_Toc6043715"/>
+      <w:bookmarkStart w:id="63" w:name="_Toc6827812"/>
       <w:proofErr w:type="spellStart"/>
       <w:r>
         <w:lastRenderedPageBreak/>
         <w:t>FirstDayRxFires</w:t>
       </w:r>
-      <w:bookmarkEnd w:id="62"/>
+      <w:bookmarkEnd w:id="63"/>
       <w:proofErr w:type="spellEnd"/>
     </w:p>
     <w:p>
@@ -9227,12 +9357,12 @@
         <w:pStyle w:val="Heading2"/>
         <w:spacing w:after="120"/>
       </w:pPr>
-      <w:bookmarkStart w:id="63" w:name="_Toc6043716"/>
+      <w:bookmarkStart w:id="64" w:name="_Toc6827813"/>
       <w:proofErr w:type="spellStart"/>
       <w:r>
         <w:t>TargetRxSize</w:t>
       </w:r>
-      <w:bookmarkEnd w:id="63"/>
+      <w:bookmarkEnd w:id="64"/>
       <w:proofErr w:type="spellEnd"/>
     </w:p>
     <w:p>
@@ -9248,7 +9378,7 @@
         <w:pStyle w:val="Heading2"/>
         <w:spacing w:after="120"/>
       </w:pPr>
-      <w:bookmarkStart w:id="64" w:name="_Toc6043717"/>
+      <w:bookmarkStart w:id="65" w:name="_Toc6827814"/>
       <w:proofErr w:type="spellStart"/>
       <w:r>
         <w:t>RxZonesMap</w:t>
@@ -9257,7 +9387,7 @@
       <w:r>
         <w:t xml:space="preserve"> (Optional)</w:t>
       </w:r>
-      <w:bookmarkEnd w:id="64"/>
+      <w:bookmarkEnd w:id="65"/>
     </w:p>
     <w:p>
       <w:pPr>
@@ -9300,11 +9430,11 @@
         <w:pStyle w:val="Heading2"/>
         <w:spacing w:after="120"/>
       </w:pPr>
-      <w:bookmarkStart w:id="65" w:name="_Toc6043718"/>
+      <w:bookmarkStart w:id="66" w:name="_Toc6827815"/>
       <w:r>
         <w:t>MaximumSpreadAreaB0</w:t>
       </w:r>
-      <w:bookmarkEnd w:id="65"/>
+      <w:bookmarkEnd w:id="66"/>
     </w:p>
     <w:p>
       <w:pPr>
@@ -9382,11 +9512,11 @@
         <w:pStyle w:val="Heading2"/>
         <w:spacing w:after="120"/>
       </w:pPr>
-      <w:bookmarkStart w:id="66" w:name="_Toc6043719"/>
+      <w:bookmarkStart w:id="67" w:name="_Toc6827816"/>
       <w:r>
         <w:t>MaximumSpreadAreaB1</w:t>
       </w:r>
-      <w:bookmarkEnd w:id="66"/>
+      <w:bookmarkEnd w:id="67"/>
     </w:p>
     <w:p>
       <w:pPr>
@@ -9409,11 +9539,11 @@
         <w:pStyle w:val="Heading2"/>
         <w:spacing w:after="120"/>
       </w:pPr>
-      <w:bookmarkStart w:id="67" w:name="_Toc6043720"/>
+      <w:bookmarkStart w:id="68" w:name="_Toc6827817"/>
       <w:r>
         <w:t>MaximumSpreadAreaB2</w:t>
       </w:r>
-      <w:bookmarkEnd w:id="67"/>
+      <w:bookmarkEnd w:id="68"/>
     </w:p>
     <w:p>
       <w:pPr>
@@ -9436,11 +9566,11 @@
         <w:pStyle w:val="Heading2"/>
         <w:spacing w:after="120"/>
       </w:pPr>
-      <w:bookmarkStart w:id="68" w:name="_Toc6043721"/>
+      <w:bookmarkStart w:id="69" w:name="_Toc6827818"/>
       <w:r>
         <w:t>SpreadProbabilityB0</w:t>
       </w:r>
-      <w:bookmarkEnd w:id="68"/>
+      <w:bookmarkEnd w:id="69"/>
     </w:p>
     <w:p>
       <w:pPr>
@@ -9509,11 +9639,11 @@
         <w:pStyle w:val="Heading2"/>
         <w:spacing w:after="120"/>
       </w:pPr>
-      <w:bookmarkStart w:id="69" w:name="_Toc6043722"/>
+      <w:bookmarkStart w:id="70" w:name="_Toc6827819"/>
       <w:r>
         <w:t>SpreadProbabilityB1</w:t>
       </w:r>
-      <w:bookmarkEnd w:id="69"/>
+      <w:bookmarkEnd w:id="70"/>
     </w:p>
     <w:p>
       <w:pPr>
@@ -9536,12 +9666,12 @@
         <w:pStyle w:val="Heading2"/>
         <w:spacing w:after="120"/>
       </w:pPr>
-      <w:bookmarkStart w:id="70" w:name="_Toc6043723"/>
+      <w:bookmarkStart w:id="71" w:name="_Toc6827820"/>
       <w:r>
         <w:lastRenderedPageBreak/>
         <w:t>SpreadProbabilityB2</w:t>
       </w:r>
-      <w:bookmarkEnd w:id="70"/>
+      <w:bookmarkEnd w:id="71"/>
     </w:p>
     <w:p>
       <w:pPr>
@@ -9564,11 +9694,11 @@
         <w:pStyle w:val="Heading2"/>
         <w:spacing w:after="120"/>
       </w:pPr>
-      <w:bookmarkStart w:id="71" w:name="_Toc6043724"/>
+      <w:bookmarkStart w:id="72" w:name="_Toc6827821"/>
       <w:r>
         <w:t>SpreadProbabilityB3</w:t>
       </w:r>
-      <w:bookmarkEnd w:id="71"/>
+      <w:bookmarkEnd w:id="72"/>
     </w:p>
     <w:p>
       <w:pPr>
@@ -9591,7 +9721,7 @@
         <w:pStyle w:val="Heading2"/>
         <w:spacing w:after="120"/>
       </w:pPr>
-      <w:bookmarkStart w:id="72" w:name="_Toc6043725"/>
+      <w:bookmarkStart w:id="73" w:name="_Toc6827822"/>
       <w:proofErr w:type="spellStart"/>
       <w:r>
         <w:t>Intensity</w:t>
@@ -9602,44 +9732,6 @@
       <w:proofErr w:type="gramStart"/>
       <w:r>
         <w:t>:FineFuelPercent</w:t>
-      </w:r>
-      <w:bookmarkEnd w:id="72"/>
-      <w:proofErr w:type="spellEnd"/>
-      <w:proofErr w:type="gramEnd"/>
-    </w:p>
-    <w:p>
-      <w:pPr>
-        <w:pStyle w:val="textbody"/>
-      </w:pPr>
-      <w:r>
-        <w:t xml:space="preserve">The first of three fuels factors that help determine fire intensity. </w:t>
-      </w:r>
-      <w:r>
-        <w:t xml:space="preserve">The </w:t>
-      </w:r>
-      <w:r>
-        <w:t xml:space="preserve">fraction (0.0 – 1.0) </w:t>
-      </w:r>
-      <w:r>
-        <w:t>of fine fuel (see 2.15) that substantially increases the risk of a fire becoming either moderate or high severity.</w:t>
-      </w:r>
-    </w:p>
-    <w:p>
-      <w:pPr>
-        <w:pStyle w:val="Heading2"/>
-        <w:spacing w:after="120"/>
-      </w:pPr>
-      <w:bookmarkStart w:id="73" w:name="_Toc6043726"/>
-      <w:proofErr w:type="spellStart"/>
-      <w:r>
-        <w:t>Intensity</w:t>
-      </w:r>
-      <w:r>
-        <w:t>Factor</w:t>
-      </w:r>
-      <w:proofErr w:type="gramStart"/>
-      <w:r>
-        <w:t>:LadderFuelMaxAge</w:t>
       </w:r>
       <w:bookmarkEnd w:id="73"/>
       <w:proofErr w:type="spellEnd"/>
@@ -9650,76 +9742,16 @@
         <w:pStyle w:val="textbody"/>
       </w:pPr>
       <w:r>
-        <w:t xml:space="preserve">The second of three </w:t>
-      </w:r>
-      <w:proofErr w:type="gramStart"/>
-      <w:r>
-        <w:t>fuels</w:t>
-      </w:r>
-      <w:proofErr w:type="gramEnd"/>
-      <w:r>
-        <w:t xml:space="preserve"> factors that help determine fire intensity. T</w:t>
-      </w:r>
-      <w:r>
-        <w:t xml:space="preserve">he maximum age at which a cohort </w:t>
-      </w:r>
-      <w:proofErr w:type="gramStart"/>
-      <w:r>
-        <w:t>is considered</w:t>
-      </w:r>
-      <w:proofErr w:type="gramEnd"/>
-      <w:r>
-        <w:t xml:space="preserve"> a ladder fuel.  The biomass of all cohorts </w:t>
-      </w:r>
-      <w:r>
-        <w:t>≥</w:t>
-      </w:r>
-      <w:proofErr w:type="spellStart"/>
-      <w:r>
-        <w:rPr>
-          <w:rFonts w:ascii="Courier New" w:hAnsi="Courier New" w:cs="Courier New"/>
-        </w:rPr>
-        <w:t>LadderFuelMaxAge</w:t>
-      </w:r>
-      <w:proofErr w:type="spellEnd"/>
-      <w:r>
-        <w:t xml:space="preserve"> </w:t>
-      </w:r>
-      <w:r>
-        <w:t xml:space="preserve">listed in </w:t>
-      </w:r>
-      <w:proofErr w:type="spellStart"/>
-      <w:r>
-        <w:rPr>
-          <w:rFonts w:ascii="Courier New" w:hAnsi="Courier New" w:cs="Courier New"/>
-        </w:rPr>
-        <w:t>LadderFuelSpeciesList</w:t>
-      </w:r>
-      <w:proofErr w:type="spellEnd"/>
-      <w:r>
-        <w:t xml:space="preserve"> are</w:t>
-      </w:r>
-      <w:r>
-        <w:t xml:space="preserve"> summed and compared against </w:t>
-      </w:r>
-      <w:proofErr w:type="spellStart"/>
-      <w:r>
-        <w:rPr>
-          <w:rFonts w:ascii="Courier New" w:hAnsi="Courier New" w:cs="Courier New"/>
-        </w:rPr>
-        <w:t>SeverityFactor</w:t>
-      </w:r>
-      <w:proofErr w:type="gramStart"/>
-      <w:r>
-        <w:rPr>
-          <w:rFonts w:ascii="Courier New" w:hAnsi="Courier New" w:cs="Courier New"/>
-        </w:rPr>
-        <w:t>:LadderFuelBiomass</w:t>
-      </w:r>
-      <w:proofErr w:type="spellEnd"/>
-      <w:proofErr w:type="gramEnd"/>
-      <w:r>
-        <w:t>, also below.</w:t>
+        <w:t xml:space="preserve">The first of three fuels factors that help determine fire intensity. </w:t>
+      </w:r>
+      <w:r>
+        <w:t xml:space="preserve">The </w:t>
+      </w:r>
+      <w:r>
+        <w:t xml:space="preserve">fraction (0.0 – 1.0) </w:t>
+      </w:r>
+      <w:r>
+        <w:t>of fine fuel (see 2.15) that substantially increases the risk of a fire becoming either moderate or high severity.</w:t>
       </w:r>
     </w:p>
     <w:p>
@@ -9727,7 +9759,7 @@
         <w:pStyle w:val="Heading2"/>
         <w:spacing w:after="120"/>
       </w:pPr>
-      <w:bookmarkStart w:id="74" w:name="_Toc6043727"/>
+      <w:bookmarkStart w:id="74" w:name="_Toc6827823"/>
       <w:proofErr w:type="spellStart"/>
       <w:r>
         <w:t>Intensity</w:t>
@@ -9737,7 +9769,7 @@
       </w:r>
       <w:proofErr w:type="gramStart"/>
       <w:r>
-        <w:t>:LadderFuelBiomass</w:t>
+        <w:t>:LadderFuelMaxAge</w:t>
       </w:r>
       <w:bookmarkEnd w:id="74"/>
       <w:proofErr w:type="spellEnd"/>
@@ -9748,10 +9780,76 @@
         <w:pStyle w:val="textbody"/>
       </w:pPr>
       <w:r>
-        <w:t xml:space="preserve">The third of three fuels factors that help determine fire intensity. </w:t>
-      </w:r>
-      <w:r>
-        <w:t>The ladder fuel biomass (see 2.15) that substantially increases the risk of a fire becoming either moderate or high severity.</w:t>
+        <w:t xml:space="preserve">The second of three </w:t>
+      </w:r>
+      <w:proofErr w:type="gramStart"/>
+      <w:r>
+        <w:t>fuels</w:t>
+      </w:r>
+      <w:proofErr w:type="gramEnd"/>
+      <w:r>
+        <w:t xml:space="preserve"> factors that help determine fire intensity. T</w:t>
+      </w:r>
+      <w:r>
+        <w:t xml:space="preserve">he maximum age at which a cohort </w:t>
+      </w:r>
+      <w:proofErr w:type="gramStart"/>
+      <w:r>
+        <w:t>is considered</w:t>
+      </w:r>
+      <w:proofErr w:type="gramEnd"/>
+      <w:r>
+        <w:t xml:space="preserve"> a ladder fuel.  The biomass of all cohorts </w:t>
+      </w:r>
+      <w:r>
+        <w:t>≥</w:t>
+      </w:r>
+      <w:proofErr w:type="spellStart"/>
+      <w:r>
+        <w:rPr>
+          <w:rFonts w:ascii="Courier New" w:hAnsi="Courier New" w:cs="Courier New"/>
+        </w:rPr>
+        <w:t>LadderFuelMaxAge</w:t>
+      </w:r>
+      <w:proofErr w:type="spellEnd"/>
+      <w:r>
+        <w:t xml:space="preserve"> </w:t>
+      </w:r>
+      <w:r>
+        <w:t xml:space="preserve">listed in </w:t>
+      </w:r>
+      <w:proofErr w:type="spellStart"/>
+      <w:r>
+        <w:rPr>
+          <w:rFonts w:ascii="Courier New" w:hAnsi="Courier New" w:cs="Courier New"/>
+        </w:rPr>
+        <w:t>LadderFuelSpeciesList</w:t>
+      </w:r>
+      <w:proofErr w:type="spellEnd"/>
+      <w:r>
+        <w:t xml:space="preserve"> are</w:t>
+      </w:r>
+      <w:r>
+        <w:t xml:space="preserve"> summed and compared against </w:t>
+      </w:r>
+      <w:proofErr w:type="spellStart"/>
+      <w:r>
+        <w:rPr>
+          <w:rFonts w:ascii="Courier New" w:hAnsi="Courier New" w:cs="Courier New"/>
+        </w:rPr>
+        <w:t>SeverityFactor</w:t>
+      </w:r>
+      <w:proofErr w:type="gramStart"/>
+      <w:r>
+        <w:rPr>
+          <w:rFonts w:ascii="Courier New" w:hAnsi="Courier New" w:cs="Courier New"/>
+        </w:rPr>
+        <w:t>:LadderFuelBiomass</w:t>
+      </w:r>
+      <w:proofErr w:type="spellEnd"/>
+      <w:proofErr w:type="gramEnd"/>
+      <w:r>
+        <w:t>, also below.</w:t>
       </w:r>
     </w:p>
     <w:p>
@@ -9759,28 +9857,31 @@
         <w:pStyle w:val="Heading2"/>
         <w:spacing w:after="120"/>
       </w:pPr>
-      <w:bookmarkStart w:id="75" w:name="_Toc6043728"/>
+      <w:bookmarkStart w:id="75" w:name="_Toc6827824"/>
       <w:proofErr w:type="spellStart"/>
       <w:r>
-        <w:t>LadderFuelSpeciesList</w:t>
+        <w:t>Intensity</w:t>
+      </w:r>
+      <w:r>
+        <w:t>Factor</w:t>
+      </w:r>
+      <w:proofErr w:type="gramStart"/>
+      <w:r>
+        <w:t>:LadderFuelBiomass</w:t>
       </w:r>
       <w:bookmarkEnd w:id="75"/>
       <w:proofErr w:type="spellEnd"/>
-    </w:p>
-    <w:p>
-      <w:pPr>
-        <w:pStyle w:val="textbody"/>
-      </w:pPr>
-      <w:r>
-        <w:t xml:space="preserve">A list of species codes for species that </w:t>
-      </w:r>
-      <w:proofErr w:type="gramStart"/>
-      <w:r>
-        <w:t>are considered</w:t>
-      </w:r>
       <w:proofErr w:type="gramEnd"/>
-      <w:r>
-        <w:t xml:space="preserve"> ladder fuels.</w:t>
+    </w:p>
+    <w:p>
+      <w:pPr>
+        <w:pStyle w:val="textbody"/>
+      </w:pPr>
+      <w:r>
+        <w:t xml:space="preserve">The third of three fuels factors that help determine fire intensity. </w:t>
+      </w:r>
+      <w:r>
+        <w:t>The ladder fuel biomass (see 2.15) that substantially increases the risk of a fire becoming either moderate or high severity.</w:t>
       </w:r>
     </w:p>
     <w:p>
@@ -9788,10 +9889,10 @@
         <w:pStyle w:val="Heading2"/>
         <w:spacing w:after="120"/>
       </w:pPr>
-      <w:bookmarkStart w:id="76" w:name="_Toc6043729"/>
+      <w:bookmarkStart w:id="76" w:name="_Toc6827825"/>
       <w:proofErr w:type="spellStart"/>
       <w:r>
-        <w:t>SuppressionMaxWindSpeed</w:t>
+        <w:t>LadderFuelSpeciesList</w:t>
       </w:r>
       <w:bookmarkEnd w:id="76"/>
       <w:proofErr w:type="spellEnd"/>
@@ -9801,27 +9902,15 @@
         <w:pStyle w:val="textbody"/>
       </w:pPr>
       <w:r>
-        <w:t xml:space="preserve">The wind speed (m </w:t>
-      </w:r>
-      <w:r>
-        <w:rPr>
-          <w:vertAlign w:val="superscript"/>
-        </w:rPr>
-        <w:t>s-1</w:t>
-      </w:r>
-      <w:r>
-        <w:t>) above which no resources would be deployed to suppress a fire.</w:t>
-      </w:r>
-      <w:r>
-        <w:t xml:space="preserve"> This parameter </w:t>
+        <w:t xml:space="preserve">A list of species codes for species that </w:t>
       </w:r>
       <w:proofErr w:type="gramStart"/>
       <w:r>
-        <w:t>is intended</w:t>
+        <w:t>are considered</w:t>
       </w:r>
       <w:proofErr w:type="gramEnd"/>
       <w:r>
-        <w:t xml:space="preserve"> to capture weather conditions under which fire response is prohibitively dangerous. </w:t>
+        <w:t xml:space="preserve"> ladder fuels.</w:t>
       </w:r>
     </w:p>
     <w:p>
@@ -9829,10 +9918,10 @@
         <w:pStyle w:val="Heading2"/>
         <w:spacing w:after="120"/>
       </w:pPr>
-      <w:bookmarkStart w:id="77" w:name="_Toc6043730"/>
+      <w:bookmarkStart w:id="77" w:name="_Toc6827826"/>
       <w:proofErr w:type="spellStart"/>
       <w:r>
-        <w:t>SuppressionTable</w:t>
+        <w:t>SuppressionMaxWindSpeed</w:t>
       </w:r>
       <w:bookmarkEnd w:id="77"/>
       <w:proofErr w:type="spellEnd"/>
@@ -9842,6 +9931,47 @@
         <w:pStyle w:val="textbody"/>
       </w:pPr>
       <w:r>
+        <w:t xml:space="preserve">The wind speed (m </w:t>
+      </w:r>
+      <w:r>
+        <w:rPr>
+          <w:vertAlign w:val="superscript"/>
+        </w:rPr>
+        <w:t>s-1</w:t>
+      </w:r>
+      <w:r>
+        <w:t>) above which no resources would be deployed to suppress a fire.</w:t>
+      </w:r>
+      <w:r>
+        <w:t xml:space="preserve"> This parameter </w:t>
+      </w:r>
+      <w:proofErr w:type="gramStart"/>
+      <w:r>
+        <w:t>is intended</w:t>
+      </w:r>
+      <w:proofErr w:type="gramEnd"/>
+      <w:r>
+        <w:t xml:space="preserve"> to capture weather conditions under which fire response is prohibitively dangerous. </w:t>
+      </w:r>
+    </w:p>
+    <w:p>
+      <w:pPr>
+        <w:pStyle w:val="Heading2"/>
+        <w:spacing w:after="120"/>
+      </w:pPr>
+      <w:bookmarkStart w:id="78" w:name="_Toc6827827"/>
+      <w:proofErr w:type="spellStart"/>
+      <w:r>
+        <w:t>SuppressionTable</w:t>
+      </w:r>
+      <w:bookmarkEnd w:id="78"/>
+      <w:proofErr w:type="spellEnd"/>
+    </w:p>
+    <w:p>
+      <w:pPr>
+        <w:pStyle w:val="textbody"/>
+      </w:pPr>
+      <w:r>
         <w:t xml:space="preserve">This table defines suppression effectiveness for each ignition type and across three different FWI ranges.  For each type, there is a ‘Low’ effectiveness (fourth column) when FWI is less than FWI1 (second column).  There is a ‘Medium’ effectiveness (fifth column) when FWI &gt; FWI1 and &lt;= FWI2 (third column).  Finally, there is ‘High’ effectiveness (last column) when FWI &gt; FWI2.  The effectiveness defines how much the probability of spread </w:t>
       </w:r>
       <w:proofErr w:type="gramStart"/>
@@ -10230,12 +10360,12 @@
         <w:pStyle w:val="Heading2"/>
         <w:spacing w:after="120"/>
       </w:pPr>
-      <w:bookmarkStart w:id="78" w:name="_Toc6043731"/>
+      <w:bookmarkStart w:id="79" w:name="_Toc6827828"/>
       <w:proofErr w:type="spellStart"/>
       <w:r>
         <w:t>DeadWoodTable</w:t>
       </w:r>
-      <w:bookmarkEnd w:id="78"/>
+      <w:bookmarkEnd w:id="79"/>
       <w:proofErr w:type="spellEnd"/>
     </w:p>
     <w:p>
@@ -10306,11 +10436,11 @@
         <w:pStyle w:val="Heading2"/>
         <w:spacing w:after="120"/>
       </w:pPr>
-      <w:bookmarkStart w:id="79" w:name="_Toc6043732"/>
+      <w:bookmarkStart w:id="80" w:name="_Toc6827829"/>
       <w:r>
         <w:t>FireIntensityClass_1_DamageTable</w:t>
       </w:r>
-      <w:bookmarkEnd w:id="79"/>
+      <w:bookmarkEnd w:id="80"/>
     </w:p>
     <w:p>
       <w:pPr>
@@ -10332,41 +10462,41 @@
       <w:pPr>
         <w:pStyle w:val="Heading3"/>
       </w:pPr>
-      <w:bookmarkStart w:id="80" w:name="_Toc6043733"/>
+      <w:bookmarkStart w:id="81" w:name="_Toc6827830"/>
       <w:r>
         <w:t>Species Name</w:t>
       </w:r>
-      <w:bookmarkEnd w:id="80"/>
+      <w:bookmarkEnd w:id="81"/>
     </w:p>
     <w:p>
       <w:pPr>
         <w:pStyle w:val="Heading3"/>
       </w:pPr>
-      <w:bookmarkStart w:id="81" w:name="_Toc6043734"/>
+      <w:bookmarkStart w:id="82" w:name="_Toc6827831"/>
       <w:r>
         <w:t>Minimum Age</w:t>
       </w:r>
-      <w:bookmarkEnd w:id="81"/>
+      <w:bookmarkEnd w:id="82"/>
     </w:p>
     <w:p>
       <w:pPr>
         <w:pStyle w:val="Heading3"/>
       </w:pPr>
-      <w:bookmarkStart w:id="82" w:name="_Toc6043735"/>
+      <w:bookmarkStart w:id="83" w:name="_Toc6827832"/>
       <w:r>
         <w:t>Maximum Age</w:t>
       </w:r>
-      <w:bookmarkEnd w:id="82"/>
+      <w:bookmarkEnd w:id="83"/>
     </w:p>
     <w:p>
       <w:pPr>
         <w:pStyle w:val="Heading3"/>
       </w:pPr>
-      <w:bookmarkStart w:id="83" w:name="_Toc6043736"/>
+      <w:bookmarkStart w:id="84" w:name="_Toc6827833"/>
       <w:r>
         <w:t>Probability of Mortality</w:t>
       </w:r>
-      <w:bookmarkEnd w:id="83"/>
+      <w:bookmarkEnd w:id="84"/>
     </w:p>
     <w:p>
       <w:pPr>
@@ -10381,11 +10511,11 @@
         <w:pStyle w:val="Heading2"/>
         <w:spacing w:after="120"/>
       </w:pPr>
-      <w:bookmarkStart w:id="84" w:name="_Toc6043737"/>
+      <w:bookmarkStart w:id="85" w:name="_Toc6827834"/>
       <w:r>
         <w:t>FireIntensityClass_2_DamageTable</w:t>
       </w:r>
-      <w:bookmarkEnd w:id="84"/>
+      <w:bookmarkEnd w:id="85"/>
     </w:p>
     <w:p>
       <w:pPr>
@@ -10408,11 +10538,11 @@
         <w:pStyle w:val="Heading2"/>
         <w:spacing w:after="120"/>
       </w:pPr>
-      <w:bookmarkStart w:id="85" w:name="_Toc6043738"/>
+      <w:bookmarkStart w:id="86" w:name="_Toc6827835"/>
       <w:r>
         <w:t>FireIntensityClass_3_DamageTable</w:t>
       </w:r>
-      <w:bookmarkEnd w:id="85"/>
+      <w:bookmarkEnd w:id="86"/>
     </w:p>
     <w:p>
       <w:pPr>
@@ -10440,17 +10570,17 @@
         <w:pStyle w:val="Heading1"/>
         <w:spacing w:after="120"/>
       </w:pPr>
-      <w:bookmarkStart w:id="86" w:name="_Toc102232960"/>
-      <w:bookmarkStart w:id="87" w:name="_Toc136162695"/>
-      <w:bookmarkStart w:id="88" w:name="_Toc6043739"/>
-      <w:bookmarkEnd w:id="59"/>
+      <w:bookmarkStart w:id="87" w:name="_Toc102232960"/>
+      <w:bookmarkStart w:id="88" w:name="_Toc136162695"/>
+      <w:bookmarkStart w:id="89" w:name="_Toc6827836"/>
+      <w:bookmarkEnd w:id="60"/>
       <w:r>
         <w:lastRenderedPageBreak/>
         <w:t>Output Files</w:t>
       </w:r>
-      <w:bookmarkEnd w:id="86"/>
       <w:bookmarkEnd w:id="87"/>
       <w:bookmarkEnd w:id="88"/>
+      <w:bookmarkEnd w:id="89"/>
     </w:p>
     <w:p>
       <w:r>
@@ -10506,18 +10636,18 @@
         <w:pStyle w:val="Heading2"/>
         <w:spacing w:after="120"/>
       </w:pPr>
-      <w:bookmarkStart w:id="89" w:name="_Toc102232961"/>
-      <w:bookmarkStart w:id="90" w:name="_Ref133900246"/>
-      <w:bookmarkStart w:id="91" w:name="_Toc136162696"/>
-      <w:bookmarkStart w:id="92" w:name="_Ref272935798"/>
-      <w:bookmarkStart w:id="93" w:name="_Toc6043740"/>
+      <w:bookmarkStart w:id="90" w:name="_Toc102232961"/>
+      <w:bookmarkStart w:id="91" w:name="_Ref133900246"/>
+      <w:bookmarkStart w:id="92" w:name="_Toc136162696"/>
+      <w:bookmarkStart w:id="93" w:name="_Ref272935798"/>
+      <w:bookmarkStart w:id="94" w:name="_Toc6827837"/>
       <w:r>
         <w:t>Day of Fire Map</w:t>
       </w:r>
       <w:r>
         <w:t>s</w:t>
       </w:r>
-      <w:bookmarkEnd w:id="93"/>
+      <w:bookmarkEnd w:id="94"/>
     </w:p>
     <w:p>
       <w:pPr>
@@ -10532,7 +10662,7 @@
         <w:pStyle w:val="Heading2"/>
         <w:spacing w:after="120"/>
       </w:pPr>
-      <w:bookmarkStart w:id="94" w:name="_Toc6043741"/>
+      <w:bookmarkStart w:id="95" w:name="_Toc6827838"/>
       <w:r>
         <w:t xml:space="preserve">Fire </w:t>
       </w:r>
@@ -10542,14 +10672,14 @@
       <w:r>
         <w:t>Map</w:t>
       </w:r>
-      <w:bookmarkEnd w:id="89"/>
       <w:bookmarkEnd w:id="90"/>
+      <w:bookmarkEnd w:id="91"/>
       <w:r>
         <w:t>s</w:t>
       </w:r>
-      <w:bookmarkEnd w:id="91"/>
       <w:bookmarkEnd w:id="92"/>
-      <w:bookmarkEnd w:id="94"/>
+      <w:bookmarkEnd w:id="93"/>
+      <w:bookmarkEnd w:id="95"/>
     </w:p>
     <w:p>
       <w:pPr>
@@ -10573,10 +10703,10 @@
         <w:pStyle w:val="Heading2"/>
         <w:spacing w:after="120"/>
       </w:pPr>
-      <w:bookmarkStart w:id="95" w:name="_Ref133900608"/>
-      <w:bookmarkStart w:id="96" w:name="_Toc136162697"/>
-      <w:bookmarkStart w:id="97" w:name="_Toc102232962"/>
-      <w:bookmarkStart w:id="98" w:name="_Toc6043742"/>
+      <w:bookmarkStart w:id="96" w:name="_Ref133900608"/>
+      <w:bookmarkStart w:id="97" w:name="_Toc136162697"/>
+      <w:bookmarkStart w:id="98" w:name="_Toc102232962"/>
+      <w:bookmarkStart w:id="99" w:name="_Toc6827839"/>
       <w:r>
         <w:t xml:space="preserve">Fire Ignition </w:t>
       </w:r>
@@ -10586,7 +10716,7 @@
       <w:r>
         <w:t>Maps</w:t>
       </w:r>
-      <w:bookmarkEnd w:id="98"/>
+      <w:bookmarkEnd w:id="99"/>
     </w:p>
     <w:p>
       <w:pPr>
@@ -10669,11 +10799,11 @@
         <w:pStyle w:val="Heading2"/>
         <w:spacing w:after="120"/>
       </w:pPr>
-      <w:bookmarkStart w:id="99" w:name="_Toc6043743"/>
+      <w:bookmarkStart w:id="100" w:name="_Toc6827840"/>
       <w:r>
         <w:t>Fire Ignition Log</w:t>
       </w:r>
-      <w:bookmarkEnd w:id="99"/>
+      <w:bookmarkEnd w:id="100"/>
     </w:p>
     <w:p>
       <w:pPr>
@@ -10688,13 +10818,13 @@
         <w:pStyle w:val="Heading2"/>
         <w:spacing w:after="120"/>
       </w:pPr>
-      <w:bookmarkStart w:id="100" w:name="_Toc6043744"/>
+      <w:bookmarkStart w:id="101" w:name="_Toc6827841"/>
       <w:r>
         <w:t>Fire Event Log</w:t>
       </w:r>
-      <w:bookmarkEnd w:id="95"/>
       <w:bookmarkEnd w:id="96"/>
-      <w:bookmarkEnd w:id="100"/>
+      <w:bookmarkEnd w:id="97"/>
+      <w:bookmarkEnd w:id="101"/>
     </w:p>
     <w:p>
       <w:pPr>
@@ -10720,9 +10850,9 @@
         <w:pStyle w:val="Heading2"/>
         <w:spacing w:after="120"/>
       </w:pPr>
-      <w:bookmarkStart w:id="101" w:name="_Ref133900654"/>
-      <w:bookmarkStart w:id="102" w:name="_Toc136162698"/>
-      <w:bookmarkStart w:id="103" w:name="_Toc6043745"/>
+      <w:bookmarkStart w:id="102" w:name="_Ref133900654"/>
+      <w:bookmarkStart w:id="103" w:name="_Toc136162698"/>
+      <w:bookmarkStart w:id="104" w:name="_Toc6827842"/>
       <w:r>
         <w:t xml:space="preserve">Fire </w:t>
       </w:r>
@@ -10732,10 +10862,10 @@
       <w:r>
         <w:t xml:space="preserve"> Log</w:t>
       </w:r>
-      <w:bookmarkEnd w:id="97"/>
-      <w:bookmarkEnd w:id="101"/>
+      <w:bookmarkEnd w:id="98"/>
       <w:bookmarkEnd w:id="102"/>
       <w:bookmarkEnd w:id="103"/>
+      <w:bookmarkEnd w:id="104"/>
     </w:p>
     <w:p>
       <w:pPr>
@@ -10781,12 +10911,12 @@
         <w:pStyle w:val="Heading1"/>
         <w:spacing w:after="120"/>
       </w:pPr>
-      <w:bookmarkStart w:id="104" w:name="_Toc6043746"/>
+      <w:bookmarkStart w:id="105" w:name="_Toc6827843"/>
       <w:r>
         <w:lastRenderedPageBreak/>
         <w:t>Sample Input File</w:t>
       </w:r>
-      <w:bookmarkEnd w:id="104"/>
+      <w:bookmarkEnd w:id="105"/>
     </w:p>
     <w:p>
       <w:pPr>
@@ -13202,9 +13332,9 @@
       </w:rPr>
       <w:fldChar w:fldCharType="end"/>
     </w:r>
-    <w:bookmarkStart w:id="105" w:name="_Ref133898947"/>
-    <w:bookmarkStart w:id="106" w:name="_Ref75418953"/>
-    <w:bookmarkEnd w:id="105"/>
+    <w:bookmarkStart w:id="106" w:name="_Ref133898947"/>
+    <w:bookmarkStart w:id="107" w:name="_Ref75418953"/>
+    <w:bookmarkEnd w:id="106"/>
     <w:r>
       <w:rPr>
         <w:rFonts w:ascii="Arial" w:hAnsi="Arial" w:cs="Arial"/>
@@ -13212,7 +13342,7 @@
       <w:t xml:space="preserve"> -</w:t>
     </w:r>
   </w:p>
-  <w:bookmarkEnd w:id="106"/>
+  <w:bookmarkEnd w:id="107"/>
   <w:p>
     <w:pPr>
       <w:pStyle w:val="Footer"/>
@@ -13266,19 +13396,39 @@
         <w:tab w:val="right" w:pos="9000"/>
       </w:tabs>
     </w:pPr>
-    <w:fldSimple w:instr=" TITLE   \* MERGEFORMAT ">
-      <w:r>
-        <w:t xml:space="preserve">LANDIS-II SCRPPLE Extension </w:t>
-      </w:r>
-    </w:fldSimple>
+    <w:r>
+      <w:fldChar w:fldCharType="begin"/>
+    </w:r>
+    <w:r>
+      <w:instrText xml:space="preserve"> TITLE   \* MERGEFORMAT </w:instrText>
+    </w:r>
+    <w:r>
+      <w:fldChar w:fldCharType="separate"/>
+    </w:r>
+    <w:r>
+      <w:t xml:space="preserve">LANDIS-II SCRPPLE Extension </w:t>
+    </w:r>
+    <w:r>
+      <w:fldChar w:fldCharType="end"/>
+    </w:r>
     <w:r>
       <w:t>v</w:t>
     </w:r>
-    <w:fldSimple w:instr=" DOCPROPERTY  Version  \* MERGEFORMAT ">
-      <w:r>
-        <w:t>2.1</w:t>
-      </w:r>
-    </w:fldSimple>
+    <w:r>
+      <w:fldChar w:fldCharType="begin"/>
+    </w:r>
+    <w:r>
+      <w:instrText xml:space="preserve"> DOCPROPERTY  Version  \* MERGEFORMAT </w:instrText>
+    </w:r>
+    <w:r>
+      <w:fldChar w:fldCharType="separate"/>
+    </w:r>
+    <w:r>
+      <w:t>2.1</w:t>
+    </w:r>
+    <w:r>
+      <w:fldChar w:fldCharType="end"/>
+    </w:r>
     <w:r>
       <w:t>- User Guide</w:t>
     </w:r>
@@ -15461,7 +15611,7 @@
 </file>
 
 <file path=customXml/itemProps1.xml><?xml version="1.0" encoding="utf-8"?>
-<ds:datastoreItem xmlns:ds="http://schemas.openxmlformats.org/officeDocument/2006/customXml" ds:itemID="{2D0EB0C6-959B-43D3-9525-75CE8CF4D4DD}">
+<ds:datastoreItem xmlns:ds="http://schemas.openxmlformats.org/officeDocument/2006/customXml" ds:itemID="{F8CF49AE-8242-4FA7-B723-29FA807AD0EB}">
   <ds:schemaRefs>
     <ds:schemaRef ds:uri="http://schemas.openxmlformats.org/officeDocument/2006/bibliography"/>
   </ds:schemaRefs>

</xml_diff>